<commit_message>
Added variable address token. The parser was having issues when function calls were made and assigned to a variable. This fixes that issue. It also opens the door to being able to handle function calls in assignment expressions which will be necessary for the next itteration of the lexer and parser.
</commit_message>
<xml_diff>
--- a/Docs/Domain Specific Language Specification.docx
+++ b/Docs/Domain Specific Language Specification.docx
@@ -16339,102 +16339,112 @@
           <w:pPr/>
         </w:pPrChange>
       </w:pPr>
-      <w:ins w:id="63" w:author="Kelly Wilson" w:date="2023-10-12T20:22:00Z">
+      <w:r>
+        <w:t>Signals</w:t>
+      </w:r>
+    </w:p>
+    <w:p>
+      <w:r>
+        <w:t>Signals are e</w:t>
+      </w:r>
+      <w:ins w:id="63" w:author="Kelly Wilson" w:date="2023-10-12T20:36:00Z">
         <w:r>
-          <w:t>Events</w:t>
+          <w:t xml:space="preserve">vents </w:t>
         </w:r>
       </w:ins>
-    </w:p>
-    <w:p>
-      <w:pPr>
-        <w:rPr>
-          <w:ins w:id="64" w:author="Kelly Wilson" w:date="2023-10-12T20:43:00Z"/>
-        </w:rPr>
-      </w:pPr>
+      <w:r>
+        <w:t>or</w:t>
+      </w:r>
+      <w:r>
+        <w:t xml:space="preserve"> messages that are sent to your program </w:t>
+      </w:r>
+      <w:ins w:id="64" w:author="Kelly Wilson" w:date="2023-10-12T20:36:00Z">
+        <w:r>
+          <w:t xml:space="preserve">when specific </w:t>
+        </w:r>
+      </w:ins>
+      <w:r>
+        <w:t xml:space="preserve">things </w:t>
+      </w:r>
       <w:ins w:id="65" w:author="Kelly Wilson" w:date="2023-10-12T20:36:00Z">
         <w:r>
-          <w:t xml:space="preserve">Events </w:t>
+          <w:t xml:space="preserve">occur. For example, </w:t>
         </w:r>
       </w:ins>
-      <w:r>
-        <w:t xml:space="preserve">are messages or </w:t>
-      </w:r>
-      <w:proofErr w:type="spellStart"/>
-      <w:r>
-        <w:t>signales</w:t>
-      </w:r>
-      <w:proofErr w:type="spellEnd"/>
-      <w:r>
-        <w:t xml:space="preserve"> that are sent to your program </w:t>
-      </w:r>
-      <w:ins w:id="66" w:author="Kelly Wilson" w:date="2023-10-12T20:36:00Z">
-        <w:r>
-          <w:t xml:space="preserve">when specific actions occur. For example, </w:t>
-        </w:r>
-      </w:ins>
-      <w:ins w:id="67" w:author="Kelly Wilson" w:date="2023-10-12T20:37:00Z">
+      <w:ins w:id="66" w:author="Kelly Wilson" w:date="2023-10-12T20:37:00Z">
         <w:r>
           <w:t>pressing or releasing a key on the keyboard</w:t>
         </w:r>
       </w:ins>
+      <w:r>
+        <w:t>, or an error being generated</w:t>
+      </w:r>
+      <w:ins w:id="67" w:author="Kelly Wilson" w:date="2023-10-12T20:40:00Z">
+        <w:r>
+          <w:t xml:space="preserve">. When </w:t>
+        </w:r>
+      </w:ins>
+      <w:r>
+        <w:t>one of these events occur</w:t>
+      </w:r>
+      <w:r>
+        <w:t>,</w:t>
+      </w:r>
       <w:ins w:id="68" w:author="Kelly Wilson" w:date="2023-10-12T20:40:00Z">
-        <w:r>
-          <w:t xml:space="preserve">. When an event </w:t>
-        </w:r>
-        <w:proofErr w:type="gramStart"/>
-        <w:r>
-          <w:t>occurs</w:t>
-        </w:r>
-        <w:proofErr w:type="gramEnd"/>
         <w:r>
           <w:t xml:space="preserve"> the runtime </w:t>
         </w:r>
       </w:ins>
-      <w:ins w:id="69" w:author="Kelly Wilson" w:date="2023-10-12T20:41:00Z">
-        <w:r>
-          <w:t xml:space="preserve">checks to see if your program contains </w:t>
-        </w:r>
-        <w:r>
-          <w:t xml:space="preserve">an event handler. All event handlers begin with the word </w:t>
-        </w:r>
-        <w:proofErr w:type="gramStart"/>
-        <w:r>
-          <w:t>On</w:t>
-        </w:r>
-        <w:proofErr w:type="gramEnd"/>
-        <w:r>
-          <w:t xml:space="preserve"> foll</w:t>
-        </w:r>
-      </w:ins>
-      <w:ins w:id="70" w:author="Kelly Wilson" w:date="2023-10-12T20:42:00Z">
-        <w:r>
-          <w:t xml:space="preserve">owed by the name of the event. For example, to be notified </w:t>
-        </w:r>
-        <w:proofErr w:type="gramStart"/>
-        <w:r>
-          <w:t>when  something</w:t>
-        </w:r>
-        <w:proofErr w:type="gramEnd"/>
-        <w:r>
-          <w:t xml:space="preserve"> happens with the mouse you would add the following</w:t>
-        </w:r>
-        <w:r>
-          <w:t xml:space="preserve"> event handler to your program</w:t>
-        </w:r>
-      </w:ins>
+      <w:r>
+        <w:t xml:space="preserve">checks to see if </w:t>
+      </w:r>
+      <w:r>
+        <w:t>there is a handler for the signal</w:t>
+      </w:r>
+      <w:r>
+        <w:t xml:space="preserve">. </w:t>
+      </w:r>
+      <w:r>
+        <w:t xml:space="preserve">If </w:t>
+      </w:r>
+      <w:r>
+        <w:t xml:space="preserve">one or more exists, the </w:t>
+      </w:r>
+      <w:r>
+        <w:t>handler</w:t>
+      </w:r>
+      <w:r>
+        <w:t xml:space="preserve"> at the top of the call chain </w:t>
+      </w:r>
+      <w:r>
+        <w:t xml:space="preserve">is called. </w:t>
+      </w:r>
+    </w:p>
+    <w:p>
+      <w:r>
+        <w:t>If not, the default handler is called which simply outputs the text for the signal to the log. Note: In debug mode the signal is also sent to the console.</w:t>
+      </w:r>
+    </w:p>
+    <w:p>
+      <w:pPr>
+        <w:rPr>
+          <w:ins w:id="69" w:author="Kelly Wilson" w:date="2023-10-12T20:43:00Z"/>
+        </w:rPr>
+      </w:pPr>
+      <w:r>
+        <w:tab/>
+      </w:r>
+      <w:r>
+        <w:tab/>
+      </w:r>
+    </w:p>
+    <w:p>
+      <w:pPr>
+        <w:rPr>
+          <w:ins w:id="70" w:author="Kelly Wilson" w:date="2023-10-12T20:43:00Z"/>
+        </w:rPr>
+      </w:pPr>
       <w:ins w:id="71" w:author="Kelly Wilson" w:date="2023-10-12T20:43:00Z">
-        <w:r>
-          <w:t>:</w:t>
-        </w:r>
-      </w:ins>
-    </w:p>
-    <w:p>
-      <w:pPr>
-        <w:rPr>
-          <w:ins w:id="72" w:author="Kelly Wilson" w:date="2023-10-12T20:43:00Z"/>
-        </w:rPr>
-      </w:pPr>
-      <w:ins w:id="73" w:author="Kelly Wilson" w:date="2023-10-12T20:43:00Z">
         <w:r>
           <w:t xml:space="preserve">var </w:t>
         </w:r>
@@ -16456,10 +16466,10 @@
     <w:p>
       <w:pPr>
         <w:rPr>
-          <w:ins w:id="74" w:author="Kelly Wilson" w:date="2023-10-12T20:43:00Z"/>
+          <w:ins w:id="72" w:author="Kelly Wilson" w:date="2023-10-12T20:43:00Z"/>
         </w:rPr>
       </w:pPr>
-      <w:ins w:id="75" w:author="Kelly Wilson" w:date="2023-10-12T20:43:00Z">
+      <w:ins w:id="73" w:author="Kelly Wilson" w:date="2023-10-12T20:43:00Z">
         <w:r>
           <w:t>{</w:t>
         </w:r>
@@ -16468,10 +16478,10 @@
     <w:p>
       <w:pPr>
         <w:rPr>
-          <w:ins w:id="76" w:author="Kelly Wilson" w:date="2023-10-12T20:43:00Z"/>
+          <w:ins w:id="74" w:author="Kelly Wilson" w:date="2023-10-12T20:43:00Z"/>
         </w:rPr>
       </w:pPr>
-      <w:ins w:id="77" w:author="Kelly Wilson" w:date="2023-10-12T20:43:00Z">
+      <w:ins w:id="75" w:author="Kelly Wilson" w:date="2023-10-12T20:43:00Z">
         <w:r>
           <w:tab/>
           <w:t>//... do something</w:t>
@@ -16481,10 +16491,10 @@
     <w:p>
       <w:pPr>
         <w:rPr>
-          <w:ins w:id="78" w:author="Kelly Wilson" w:date="2023-10-12T20:45:00Z"/>
+          <w:ins w:id="76" w:author="Kelly Wilson" w:date="2023-10-12T20:45:00Z"/>
         </w:rPr>
       </w:pPr>
-      <w:ins w:id="79" w:author="Kelly Wilson" w:date="2023-10-12T20:45:00Z">
+      <w:ins w:id="77" w:author="Kelly Wilson" w:date="2023-10-12T20:45:00Z">
         <w:r>
           <w:t>}</w:t>
         </w:r>
@@ -16492,58 +16502,138 @@
     </w:p>
     <w:p/>
     <w:p>
-      <w:r>
-        <w:t xml:space="preserve">Events are scope level functions. This means that each script in your program can have its own event handler. </w:t>
-      </w:r>
-      <w:r>
-        <w:t xml:space="preserve">When the event </w:t>
-      </w:r>
-      <w:proofErr w:type="gramStart"/>
-      <w:r>
-        <w:t>occurs</w:t>
-      </w:r>
-      <w:proofErr w:type="gramEnd"/>
-      <w:r>
-        <w:t xml:space="preserve"> it is sent to each </w:t>
-      </w:r>
-      <w:r>
-        <w:t>handler</w:t>
-      </w:r>
-      <w:r>
-        <w:t xml:space="preserve"> function. You have the option in your event </w:t>
-      </w:r>
-      <w:r>
-        <w:lastRenderedPageBreak/>
-        <w:t xml:space="preserve">handler to let the runtime know if the event should continue to be sent to other handlers, or not, by setting the </w:t>
-      </w:r>
-      <w:r>
-        <w:t xml:space="preserve">function </w:t>
-      </w:r>
+      <w:pPr>
+        <w:pStyle w:val="Heading2"/>
+      </w:pPr>
+      <w:r>
+        <w:t>Signal Return codes</w:t>
+      </w:r>
+    </w:p>
+    <w:p>
+      <w:r>
+        <w:t xml:space="preserve">The return from a signal function tells the runtime </w:t>
+      </w:r>
+      <w:r>
+        <w:t xml:space="preserve">how the event should be handled once it returns from your handler function. </w:t>
+      </w:r>
+    </w:p>
+    <w:tbl>
+      <w:tblPr>
+        <w:tblStyle w:val="TableGrid"/>
+        <w:tblW w:w="0" w:type="auto"/>
+        <w:tblLook w:val="04A0" w:firstRow="1" w:lastRow="0" w:firstColumn="1" w:lastColumn="0" w:noHBand="0" w:noVBand="1"/>
+      </w:tblPr>
+      <w:tblGrid>
+        <w:gridCol w:w="2605"/>
+        <w:gridCol w:w="6745"/>
+      </w:tblGrid>
+      <w:tr>
+        <w:trPr>
+          <w:cnfStyle w:val="100000000000" w:firstRow="1" w:lastRow="0" w:firstColumn="0" w:lastColumn="0" w:oddVBand="0" w:evenVBand="0" w:oddHBand="0" w:evenHBand="0" w:firstRowFirstColumn="0" w:firstRowLastColumn="0" w:lastRowFirstColumn="0" w:lastRowLastColumn="0"/>
+        </w:trPr>
+        <w:tc>
+          <w:tcPr>
+            <w:tcW w:w="2605" w:type="dxa"/>
+          </w:tcPr>
+          <w:p/>
+        </w:tc>
+        <w:tc>
+          <w:tcPr>
+            <w:tcW w:w="6745" w:type="dxa"/>
+          </w:tcPr>
+          <w:p/>
+        </w:tc>
+      </w:tr>
+      <w:tr>
+        <w:tblPrEx>
+          <w:tblCellMar>
+            <w:top w:w="0" w:type="dxa"/>
+            <w:left w:w="108" w:type="dxa"/>
+            <w:bottom w:w="0" w:type="dxa"/>
+            <w:right w:w="108" w:type="dxa"/>
+          </w:tblCellMar>
+        </w:tblPrEx>
+        <w:tc>
+          <w:tcPr>
+            <w:tcW w:w="2605" w:type="dxa"/>
+          </w:tcPr>
+          <w:p>
+            <w:proofErr w:type="spellStart"/>
+            <w:proofErr w:type="gramStart"/>
+            <w:r>
+              <w:t>signal.ignore</w:t>
+            </w:r>
+            <w:proofErr w:type="spellEnd"/>
+            <w:proofErr w:type="gramEnd"/>
+          </w:p>
+        </w:tc>
+        <w:tc>
+          <w:tcPr>
+            <w:tcW w:w="6745" w:type="dxa"/>
+          </w:tcPr>
+          <w:p>
+            <w:r>
+              <w:t>The signal handler ignored the signal, send the signal to the next signal handler if any in the list.</w:t>
+            </w:r>
+          </w:p>
+        </w:tc>
+      </w:tr>
+    </w:tbl>
+    <w:p/>
+    <w:p>
       <w:proofErr w:type="spellStart"/>
       <w:proofErr w:type="gramStart"/>
       <w:r>
-        <w:t>events</w:t>
-      </w:r>
-      <w:r>
-        <w:t>.Stop</w:t>
+        <w:t>signal.ignore</w:t>
       </w:r>
       <w:proofErr w:type="spellEnd"/>
       <w:proofErr w:type="gramEnd"/>
-      <w:r>
-        <w:t>(“event name”)</w:t>
-      </w:r>
-      <w:r>
-        <w:t xml:space="preserve"> in your event handler function.</w:t>
-      </w:r>
-    </w:p>
+    </w:p>
+    <w:p>
+      <w:proofErr w:type="spellStart"/>
+      <w:proofErr w:type="gramStart"/>
+      <w:r>
+        <w:t>signal.restart</w:t>
+      </w:r>
+      <w:proofErr w:type="spellEnd"/>
+      <w:proofErr w:type="gramEnd"/>
+    </w:p>
+    <w:p>
+      <w:proofErr w:type="spellStart"/>
+      <w:proofErr w:type="gramStart"/>
+      <w:r>
+        <w:t>signal.quit</w:t>
+      </w:r>
+      <w:proofErr w:type="spellEnd"/>
+      <w:proofErr w:type="gramEnd"/>
+    </w:p>
+    <w:p>
+      <w:proofErr w:type="spellStart"/>
+      <w:proofErr w:type="gramStart"/>
+      <w:r>
+        <w:t>signal.handled</w:t>
+      </w:r>
+      <w:proofErr w:type="spellEnd"/>
+      <w:proofErr w:type="gramEnd"/>
+    </w:p>
+    <w:p>
+      <w:proofErr w:type="spellStart"/>
+      <w:proofErr w:type="gramStart"/>
+      <w:r>
+        <w:t>signal.waitandretry</w:t>
+      </w:r>
+      <w:proofErr w:type="spellEnd"/>
+      <w:proofErr w:type="gramEnd"/>
+    </w:p>
+    <w:p/>
     <w:p>
       <w:pPr>
         <w:pStyle w:val="Heading2"/>
         <w:rPr>
-          <w:ins w:id="80" w:author="Kelly Wilson" w:date="2023-10-12T20:46:00Z"/>
+          <w:ins w:id="78" w:author="Kelly Wilson" w:date="2023-10-12T20:46:00Z"/>
         </w:rPr>
       </w:pPr>
-      <w:ins w:id="81" w:author="Kelly Wilson" w:date="2023-10-12T20:46:00Z">
+      <w:ins w:id="79" w:author="Kelly Wilson" w:date="2023-10-12T20:46:00Z">
         <w:r>
           <w:t xml:space="preserve">Calling Order </w:t>
         </w:r>
@@ -16552,10 +16642,10 @@
     <w:p>
       <w:pPr>
         <w:rPr>
-          <w:ins w:id="82" w:author="Kelly Wilson" w:date="2023-10-12T21:12:00Z"/>
+          <w:ins w:id="80" w:author="Kelly Wilson" w:date="2023-10-12T21:12:00Z"/>
         </w:rPr>
       </w:pPr>
-      <w:ins w:id="83" w:author="Kelly Wilson" w:date="2023-10-12T20:51:00Z">
+      <w:ins w:id="81" w:author="Kelly Wilson" w:date="2023-10-12T20:51:00Z">
         <w:r>
           <w:t xml:space="preserve">By </w:t>
         </w:r>
@@ -16568,13 +16658,13 @@
           <w:t xml:space="preserve"> event functions are called in the order the program scripts are compiled. </w:t>
         </w:r>
       </w:ins>
-      <w:ins w:id="84" w:author="Kelly Wilson" w:date="2023-10-12T20:52:00Z">
+      <w:ins w:id="82" w:author="Kelly Wilson" w:date="2023-10-12T20:52:00Z">
         <w:r>
           <w:t xml:space="preserve">This order is the same as the order they are specified in the </w:t>
         </w:r>
       </w:ins>
       <w:proofErr w:type="spellStart"/>
-      <w:ins w:id="85" w:author="Kelly Wilson" w:date="2023-10-12T20:58:00Z">
+      <w:ins w:id="83" w:author="Kelly Wilson" w:date="2023-10-12T20:58:00Z">
         <w:r>
           <w:t>build.json</w:t>
         </w:r>
@@ -16583,7 +16673,7 @@
           <w:t xml:space="preserve"> file for your project. If your project does no</w:t>
         </w:r>
       </w:ins>
-      <w:ins w:id="86" w:author="Kelly Wilson" w:date="2023-10-12T20:59:00Z">
+      <w:ins w:id="84" w:author="Kelly Wilson" w:date="2023-10-12T20:59:00Z">
         <w:r>
           <w:t xml:space="preserve">t have a </w:t>
         </w:r>
@@ -16604,7 +16694,7 @@
           <w:t xml:space="preserve"> the compiler will build one for you the first time that the compiler is run. </w:t>
         </w:r>
       </w:ins>
-      <w:ins w:id="87" w:author="Kelly Wilson" w:date="2023-10-12T21:11:00Z">
+      <w:ins w:id="85" w:author="Kelly Wilson" w:date="2023-10-12T21:11:00Z">
         <w:r>
           <w:t xml:space="preserve">By modifying the build order in the </w:t>
         </w:r>
@@ -16613,7 +16703,7 @@
           <w:t>js</w:t>
         </w:r>
       </w:ins>
-      <w:ins w:id="88" w:author="Kelly Wilson" w:date="2023-10-12T21:12:00Z">
+      <w:ins w:id="86" w:author="Kelly Wilson" w:date="2023-10-12T21:12:00Z">
         <w:r>
           <w:t>on</w:t>
         </w:r>
@@ -16626,7 +16716,7 @@
     <w:p>
       <w:pPr>
         <w:rPr>
-          <w:ins w:id="89" w:author="Kelly Wilson" w:date="2023-10-12T21:16:00Z"/>
+          <w:ins w:id="87" w:author="Kelly Wilson" w:date="2023-10-12T21:16:00Z"/>
         </w:rPr>
       </w:pPr>
     </w:p>
@@ -16634,13 +16724,13 @@
       <w:pPr>
         <w:pStyle w:val="Heading2"/>
         <w:rPr>
-          <w:ins w:id="90" w:author="Kelly Wilson" w:date="2023-10-12T21:16:00Z"/>
+          <w:ins w:id="88" w:author="Kelly Wilson" w:date="2023-10-12T21:16:00Z"/>
         </w:rPr>
-        <w:pPrChange w:id="91" w:author="Kelly Wilson" w:date="2023-10-12T21:17:00Z">
+        <w:pPrChange w:id="89" w:author="Kelly Wilson" w:date="2023-10-12T21:17:00Z">
           <w:pPr/>
         </w:pPrChange>
       </w:pPr>
-      <w:ins w:id="92" w:author="Kelly Wilson" w:date="2023-10-12T21:16:00Z">
+      <w:ins w:id="90" w:author="Kelly Wilson" w:date="2023-10-12T21:16:00Z">
         <w:r>
           <w:t>User Events</w:t>
         </w:r>
@@ -16650,7 +16740,7 @@
       <w:r>
         <w:t xml:space="preserve">The DSL event system also lets you create your </w:t>
       </w:r>
-      <w:ins w:id="93" w:author="Kelly Wilson" w:date="2023-10-12T21:17:00Z">
+      <w:ins w:id="91" w:author="Kelly Wilson" w:date="2023-10-12T21:17:00Z">
         <w:r>
           <w:t xml:space="preserve">own </w:t>
         </w:r>
@@ -16658,7 +16748,7 @@
       <w:r>
         <w:t xml:space="preserve">user defined </w:t>
       </w:r>
-      <w:ins w:id="94" w:author="Kelly Wilson" w:date="2023-10-12T21:17:00Z">
+      <w:ins w:id="92" w:author="Kelly Wilson" w:date="2023-10-12T21:17:00Z">
         <w:r>
           <w:t>events</w:t>
         </w:r>
@@ -16677,15 +16767,7 @@
         <w:t xml:space="preserve">Case </w:t>
       </w:r>
       <w:r>
-        <w:t xml:space="preserve">is significant which means the function must start with </w:t>
-      </w:r>
-      <w:proofErr w:type="gramStart"/>
-      <w:r>
-        <w:t>On</w:t>
-      </w:r>
-      <w:proofErr w:type="gramEnd"/>
-      <w:r>
-        <w:t xml:space="preserve"> exactly as written. This is then followed by the name you want your event to be called. For example, to create a user event handler in your program you could write:</w:t>
+        <w:t>is significant which means the function must start with On exactly as written. This is then followed by the name you want your event to be called. For example, to create a user event handler in your program you could write:</w:t>
       </w:r>
     </w:p>
     <w:p>
@@ -16743,6 +16825,7 @@
     <w:p>
       <w:proofErr w:type="spellStart"/>
       <w:r>
+        <w:lastRenderedPageBreak/>
         <w:t>Events.MySpecialEvent</w:t>
       </w:r>
       <w:proofErr w:type="spellEnd"/>
@@ -16783,7 +16866,7 @@
         <w:pStyle w:val="Heading3"/>
       </w:pPr>
       <w:proofErr w:type="spellStart"/>
-      <w:ins w:id="95" w:author="Kelly Wilson" w:date="2023-10-12T20:32:00Z">
+      <w:ins w:id="93" w:author="Kelly Wilson" w:date="2023-10-12T20:32:00Z">
         <w:r>
           <w:t>OnError</w:t>
         </w:r>
@@ -16804,7 +16887,7 @@
         <w:pStyle w:val="Heading3"/>
       </w:pPr>
       <w:proofErr w:type="spellStart"/>
-      <w:ins w:id="96" w:author="Kelly Wilson" w:date="2023-10-12T20:32:00Z">
+      <w:ins w:id="94" w:author="Kelly Wilson" w:date="2023-10-12T20:32:00Z">
         <w:r>
           <w:t>On</w:t>
         </w:r>
@@ -16836,11 +16919,11 @@
       <w:pPr>
         <w:pStyle w:val="Heading3"/>
         <w:rPr>
-          <w:ins w:id="97" w:author="Kelly Wilson" w:date="2023-10-12T20:32:00Z"/>
+          <w:ins w:id="95" w:author="Kelly Wilson" w:date="2023-10-12T20:32:00Z"/>
         </w:rPr>
       </w:pPr>
       <w:proofErr w:type="spellStart"/>
-      <w:ins w:id="98" w:author="Kelly Wilson" w:date="2023-10-12T20:32:00Z">
+      <w:ins w:id="96" w:author="Kelly Wilson" w:date="2023-10-12T20:32:00Z">
         <w:r>
           <w:t>OnKey</w:t>
         </w:r>
@@ -16863,22 +16946,20 @@
       <w:r>
         <w:t xml:space="preserve"> on the local </w:t>
       </w:r>
-      <w:proofErr w:type="gramStart"/>
-      <w:r>
-        <w:t>device</w:t>
-      </w:r>
-      <w:proofErr w:type="gramEnd"/>
+      <w:r>
+        <w:t>device.</w:t>
+      </w:r>
     </w:p>
     <w:p/>
     <w:p>
       <w:pPr>
         <w:pStyle w:val="Heading3"/>
         <w:rPr>
-          <w:ins w:id="99" w:author="Kelly Wilson" w:date="2023-10-12T20:33:00Z"/>
+          <w:ins w:id="97" w:author="Kelly Wilson" w:date="2023-10-12T20:33:00Z"/>
         </w:rPr>
       </w:pPr>
       <w:proofErr w:type="spellStart"/>
-      <w:ins w:id="100" w:author="Kelly Wilson" w:date="2023-10-12T20:33:00Z">
+      <w:ins w:id="98" w:author="Kelly Wilson" w:date="2023-10-12T20:33:00Z">
         <w:r>
           <w:t>OnTi</w:t>
         </w:r>
@@ -16890,7 +16971,20 @@
     </w:p>
     <w:p>
       <w:r>
-        <w:t>Called at the rate of 1/20</w:t>
+        <w:t xml:space="preserve">Called </w:t>
+      </w:r>
+      <w:r>
+        <w:t xml:space="preserve">at the rate set by </w:t>
+      </w:r>
+      <w:proofErr w:type="spellStart"/>
+      <w:proofErr w:type="gramStart"/>
+      <w:r>
+        <w:t>tick.rate</w:t>
+      </w:r>
+      <w:proofErr w:type="spellEnd"/>
+      <w:proofErr w:type="gramEnd"/>
+      <w:r>
+        <w:t>. The default interval is every 1/10</w:t>
       </w:r>
       <w:r>
         <w:rPr>
@@ -16899,31 +16993,10 @@
         <w:t>th</w:t>
       </w:r>
       <w:r>
-        <w:t xml:space="preserve"> of a second. </w:t>
-      </w:r>
-    </w:p>
-    <w:p>
-      <w:pPr>
-        <w:pStyle w:val="Heading3"/>
-      </w:pPr>
-      <w:proofErr w:type="spellStart"/>
-      <w:r>
-        <w:t>On</w:t>
-      </w:r>
-      <w:r>
-        <w:t>Information</w:t>
-      </w:r>
-      <w:proofErr w:type="spellEnd"/>
-    </w:p>
-    <w:p>
-      <w:r>
-        <w:t xml:space="preserve">Called when information is </w:t>
-      </w:r>
-      <w:r>
-        <w:t>read or written. This information can be from the local device or from a remote location. The location the information where the information is originated is included in the parameter data sent to the event</w:t>
-      </w:r>
-      <w:r>
-        <w:t>.</w:t>
+        <w:t xml:space="preserve"> of a second.</w:t>
+      </w:r>
+      <w:r>
+        <w:t xml:space="preserve"> </w:t>
       </w:r>
     </w:p>
     <w:p/>
@@ -16942,11 +17015,9 @@
       <w:r>
         <w:t xml:space="preserve">The DSL provides automatic error handling by </w:t>
       </w:r>
-      <w:proofErr w:type="spellStart"/>
-      <w:r>
-        <w:t>outputing</w:t>
-      </w:r>
-      <w:proofErr w:type="spellEnd"/>
+      <w:r>
+        <w:t>printing</w:t>
+      </w:r>
       <w:r>
         <w:t xml:space="preserve"> descriptive information about the issue to the console. </w:t>
       </w:r>
@@ -16968,11 +17039,9 @@
       <w:r>
         <w:t xml:space="preserve"> To add an error handler to a program </w:t>
       </w:r>
-      <w:proofErr w:type="gramStart"/>
-      <w:r>
-        <w:t>script</w:t>
-      </w:r>
-      <w:proofErr w:type="gramEnd"/>
+      <w:r>
+        <w:t>script,</w:t>
+      </w:r>
       <w:r>
         <w:t xml:space="preserve"> create a function and return one of the predefined defined </w:t>
       </w:r>
@@ -16989,7 +17058,7 @@
       <w:pPr>
         <w:spacing w:line="252" w:lineRule="auto"/>
       </w:pPr>
-      <w:del w:id="101" w:author="Kelly Wilson" w:date="2023-10-12T20:21:00Z">
+      <w:del w:id="99" w:author="Kelly Wilson" w:date="2023-10-12T20:21:00Z">
         <w:r>
           <w:delText xml:space="preserve">fun </w:delText>
         </w:r>
@@ -17060,6 +17129,7 @@
         <w:spacing w:line="252" w:lineRule="auto"/>
       </w:pPr>
       <w:r>
+        <w:lastRenderedPageBreak/>
         <w:t xml:space="preserve">case 100: </w:t>
       </w:r>
       <w:proofErr w:type="gramStart"/>
@@ -17249,7 +17319,6 @@
         <w:spacing w:line="252" w:lineRule="auto"/>
       </w:pPr>
       <w:r>
-        <w:lastRenderedPageBreak/>
         <w:t>}</w:t>
       </w:r>
     </w:p>
@@ -17604,6 +17673,7 @@
         <w:spacing w:line="252" w:lineRule="auto"/>
       </w:pPr>
       <w:r>
+        <w:lastRenderedPageBreak/>
         <w:t xml:space="preserve">Returning </w:t>
       </w:r>
       <w:proofErr w:type="spellStart"/>
@@ -17720,22 +17790,21 @@
       <w:pPr>
         <w:pStyle w:val="Heading2"/>
       </w:pPr>
-      <w:r>
-        <w:lastRenderedPageBreak/>
-        <w:t xml:space="preserve">var </w:t>
-      </w:r>
       <w:proofErr w:type="spellStart"/>
       <w:proofErr w:type="gramStart"/>
       <w:r>
-        <w:t>library.</w:t>
-      </w:r>
-      <w:r>
-        <w:t>open</w:t>
+        <w:t>extern.load</w:t>
       </w:r>
       <w:proofErr w:type="spellEnd"/>
       <w:proofErr w:type="gramEnd"/>
       <w:r>
-        <w:t>(“library full file path name”)</w:t>
+        <w:t>(“</w:t>
+      </w:r>
+      <w:r>
+        <w:t>library”, “function”, total parameters</w:t>
+      </w:r>
+      <w:r>
+        <w:t>);</w:t>
       </w:r>
     </w:p>
     <w:p>
@@ -17743,72 +17812,16 @@
         <w:spacing w:line="252" w:lineRule="auto"/>
       </w:pPr>
       <w:r>
-        <w:t xml:space="preserve">The </w:t>
-      </w:r>
-      <w:proofErr w:type="spellStart"/>
-      <w:proofErr w:type="gramStart"/>
-      <w:r>
-        <w:t>library.open</w:t>
-      </w:r>
-      <w:proofErr w:type="spellEnd"/>
-      <w:proofErr w:type="gramEnd"/>
-      <w:r>
-        <w:t xml:space="preserve"> function </w:t>
-      </w:r>
-      <w:r>
-        <w:t xml:space="preserve">loads a dynamic or shared library into the run times memory. A handle is returned that can be passed to the </w:t>
-      </w:r>
-      <w:proofErr w:type="spellStart"/>
-      <w:proofErr w:type="gramStart"/>
-      <w:r>
-        <w:t>library.call</w:t>
-      </w:r>
-      <w:proofErr w:type="spellEnd"/>
-      <w:proofErr w:type="gramEnd"/>
-      <w:r>
-        <w:t xml:space="preserve"> function to call functions in the loaded library.</w:t>
+        <w:t xml:space="preserve">Loads an external </w:t>
+      </w:r>
+      <w:r>
+        <w:t>DLL or shared library and makes the function available for use with the DSL. You can call the external function just like the functions you create in script or that are built into the DSL like print.</w:t>
       </w:r>
     </w:p>
     <w:p>
       <w:pPr>
         <w:spacing w:line="252" w:lineRule="auto"/>
       </w:pPr>
-    </w:p>
-    <w:p>
-      <w:pPr>
-        <w:pStyle w:val="Heading2"/>
-      </w:pPr>
-      <w:r>
-        <w:t xml:space="preserve">var </w:t>
-      </w:r>
-      <w:proofErr w:type="spellStart"/>
-      <w:proofErr w:type="gramStart"/>
-      <w:r>
-        <w:t>library.load</w:t>
-      </w:r>
-      <w:proofErr w:type="spellEnd"/>
-      <w:proofErr w:type="gramEnd"/>
-      <w:r>
-        <w:t>(handle, “function name”)</w:t>
-      </w:r>
-    </w:p>
-    <w:p>
-      <w:pPr>
-        <w:spacing w:line="252" w:lineRule="auto"/>
-      </w:pPr>
-      <w:r>
-        <w:t xml:space="preserve">The </w:t>
-      </w:r>
-      <w:proofErr w:type="spellStart"/>
-      <w:proofErr w:type="gramStart"/>
-      <w:r>
-        <w:t>library.load</w:t>
-      </w:r>
-      <w:proofErr w:type="spellEnd"/>
-      <w:proofErr w:type="gramEnd"/>
-      <w:r>
-        <w:t xml:space="preserve"> function loads a function in an external library. This makes the function available to the DSL’s runtime allowing it to be called like any other function.</w:t>
-      </w:r>
     </w:p>
     <w:p>
       <w:pPr>

</xml_diff>

<commit_message>
Before adding the runtime os component and writing out the existing IL.
</commit_message>
<xml_diff>
--- a/Docs/Domain Specific Language Specification.docx
+++ b/Docs/Domain Specific Language Specification.docx
@@ -876,8 +876,13 @@
         <w:t xml:space="preserve"> (</w:t>
       </w:r>
       <w:r>
-        <w:t>“Hello World!”);</w:t>
-      </w:r>
+        <w:t>“Hello World!”</w:t>
+      </w:r>
+      <w:proofErr w:type="gramStart"/>
+      <w:r>
+        <w:t>);</w:t>
+      </w:r>
+      <w:proofErr w:type="gramEnd"/>
     </w:p>
     <w:p>
       <w:r>
@@ -936,7 +941,11 @@
         <w:t>curly</w:t>
       </w:r>
       <w:r>
-        <w:t xml:space="preserve"> braces {</w:t>
+        <w:t xml:space="preserve"> braces </w:t>
+      </w:r>
+      <w:proofErr w:type="gramStart"/>
+      <w:r>
+        <w:t>{</w:t>
       </w:r>
       <w:ins w:id="0" w:author="Ian Bennett" w:date="2023-09-18T13:35:00Z">
         <w:r>
@@ -944,7 +953,11 @@
         </w:r>
       </w:ins>
       <w:r>
-        <w:t>} is kno</w:t>
+        <w:t>}</w:t>
+      </w:r>
+      <w:proofErr w:type="gramEnd"/>
+      <w:r>
+        <w:t xml:space="preserve"> is kno</w:t>
       </w:r>
       <w:r>
         <w:t xml:space="preserve">wn as a block of code. Code blocks are fundamental to </w:t>
@@ -980,12 +993,17 @@
         </w:r>
       </w:ins>
       <w:proofErr w:type="spellStart"/>
+      <w:proofErr w:type="gramStart"/>
       <w:r>
         <w:t>SayHello</w:t>
       </w:r>
       <w:proofErr w:type="spellEnd"/>
       <w:r>
-        <w:t>()</w:t>
+        <w:t>(</w:t>
+      </w:r>
+      <w:proofErr w:type="gramEnd"/>
+      <w:r>
+        <w:t>)</w:t>
       </w:r>
     </w:p>
     <w:p>
@@ -1016,6 +1034,7 @@
         <w:t xml:space="preserve">“Hello </w:t>
       </w:r>
       <w:bookmarkStart w:id="3" w:name="_Int_rfFkEpWs"/>
+      <w:proofErr w:type="gramStart"/>
       <w:r>
         <w:t>World!</w:t>
       </w:r>
@@ -1023,6 +1042,7 @@
         <w:t>\</w:t>
       </w:r>
       <w:bookmarkEnd w:id="3"/>
+      <w:proofErr w:type="gramEnd"/>
       <w:r>
         <w:t>n</w:t>
       </w:r>
@@ -1044,12 +1064,17 @@
         <w:pStyle w:val="code"/>
       </w:pPr>
       <w:proofErr w:type="spellStart"/>
+      <w:proofErr w:type="gramStart"/>
       <w:r>
         <w:t>SayHello</w:t>
       </w:r>
       <w:proofErr w:type="spellEnd"/>
       <w:r>
-        <w:t>();</w:t>
+        <w:t>(</w:t>
+      </w:r>
+      <w:proofErr w:type="gramEnd"/>
+      <w:r>
+        <w:t>);</w:t>
       </w:r>
     </w:p>
     <w:p>
@@ -1060,23 +1085,33 @@
         <w:t xml:space="preserve"> World! message is not displayed on the console until called by the </w:t>
       </w:r>
       <w:proofErr w:type="spellStart"/>
+      <w:proofErr w:type="gramStart"/>
       <w:r>
         <w:t>SayHello</w:t>
       </w:r>
       <w:proofErr w:type="spellEnd"/>
       <w:r>
-        <w:t xml:space="preserve">(); </w:t>
+        <w:t>(</w:t>
+      </w:r>
+      <w:proofErr w:type="gramEnd"/>
+      <w:r>
+        <w:t xml:space="preserve">); </w:t>
       </w:r>
       <w:r>
         <w:t xml:space="preserve">line of code. The reason for this is that the </w:t>
       </w:r>
       <w:proofErr w:type="spellStart"/>
+      <w:proofErr w:type="gramStart"/>
       <w:r>
         <w:t>SayHello</w:t>
       </w:r>
       <w:proofErr w:type="spellEnd"/>
       <w:r>
-        <w:t xml:space="preserve">() function </w:t>
+        <w:t>(</w:t>
+      </w:r>
+      <w:proofErr w:type="gramEnd"/>
+      <w:r>
+        <w:t xml:space="preserve">) function </w:t>
       </w:r>
       <w:r>
         <w:t>definition</w:t>
@@ -1121,6 +1156,7 @@
         <w:t xml:space="preserve">global </w:t>
       </w:r>
       <w:proofErr w:type="spellStart"/>
+      <w:proofErr w:type="gramStart"/>
       <w:r>
         <w:t>A</w:t>
       </w:r>
@@ -1140,6 +1176,7 @@
       <w:r>
         <w:t>=</w:t>
       </w:r>
+      <w:proofErr w:type="gramEnd"/>
       <w:r>
         <w:t xml:space="preserve"> </w:t>
       </w:r>
@@ -1240,10 +1277,12 @@
       <w:pPr>
         <w:pStyle w:val="code"/>
       </w:pPr>
+      <w:proofErr w:type="gramStart"/>
       <w:r>
         <w:t>print(</w:t>
       </w:r>
       <w:proofErr w:type="spellStart"/>
+      <w:proofErr w:type="gramEnd"/>
       <w:r>
         <w:t>AirForceBases.AirBases</w:t>
       </w:r>
@@ -1345,8 +1384,13 @@
         <w:pStyle w:val="code"/>
       </w:pPr>
       <w:r>
-        <w:t>var a = 10;</w:t>
-      </w:r>
+        <w:t xml:space="preserve">var a = </w:t>
+      </w:r>
+      <w:proofErr w:type="gramStart"/>
+      <w:r>
+        <w:t>10;</w:t>
+      </w:r>
+      <w:proofErr w:type="gramEnd"/>
     </w:p>
     <w:p>
       <w:r>
@@ -1437,11 +1481,16 @@
       <w:pPr>
         <w:pStyle w:val="code"/>
       </w:pPr>
+      <w:proofErr w:type="gramStart"/>
       <w:r>
         <w:t>p</w:t>
       </w:r>
       <w:r>
-        <w:t>rint(“</w:t>
+        <w:t>rint(</w:t>
+      </w:r>
+      <w:proofErr w:type="gramEnd"/>
+      <w:r>
+        <w:t>“</w:t>
       </w:r>
       <w:r>
         <w:t>Enter a value for a:</w:t>
@@ -1460,11 +1509,16 @@
       <w:r>
         <w:t xml:space="preserve"> a = </w:t>
       </w:r>
+      <w:proofErr w:type="gramStart"/>
       <w:r>
         <w:t>I</w:t>
       </w:r>
       <w:r>
-        <w:t>nput();</w:t>
+        <w:t>nput(</w:t>
+      </w:r>
+      <w:proofErr w:type="gramEnd"/>
+      <w:r>
+        <w:t>);</w:t>
       </w:r>
     </w:p>
     <w:p>
@@ -1475,7 +1529,15 @@
         <w:t>var</w:t>
       </w:r>
       <w:r>
-        <w:t xml:space="preserve"> b = input();</w:t>
+        <w:t xml:space="preserve"> b = </w:t>
+      </w:r>
+      <w:proofErr w:type="gramStart"/>
+      <w:r>
+        <w:t>input(</w:t>
+      </w:r>
+      <w:proofErr w:type="gramEnd"/>
+      <w:r>
+        <w:t>);</w:t>
       </w:r>
     </w:p>
     <w:p>
@@ -1515,8 +1577,13 @@
         <w:t>\n</w:t>
       </w:r>
       <w:r>
-        <w:t>”);</w:t>
-      </w:r>
+        <w:t>”</w:t>
+      </w:r>
+      <w:proofErr w:type="gramStart"/>
+      <w:r>
+        <w:t>);</w:t>
+      </w:r>
+      <w:proofErr w:type="gramEnd"/>
     </w:p>
     <w:p>
       <w:pPr>
@@ -1552,8 +1619,13 @@
       <w:r>
         <w:t>rint</w:t>
       </w:r>
-      <w:r>
-        <w:t>(”{a} is not equal to {b}.</w:t>
+      <w:proofErr w:type="gramStart"/>
+      <w:r>
+        <w:t>(”{</w:t>
+      </w:r>
+      <w:proofErr w:type="gramEnd"/>
+      <w:r>
+        <w:t>a} is not equal to {b}.</w:t>
       </w:r>
       <w:r>
         <w:t>\n</w:t>
@@ -2262,7 +2334,15 @@
             </w:r>
             <w:proofErr w:type="spellEnd"/>
             <w:r>
-              <w:t>) { } else if (</w:t>
+              <w:t xml:space="preserve">) </w:t>
+            </w:r>
+            <w:proofErr w:type="gramStart"/>
+            <w:r>
+              <w:t>{ }</w:t>
+            </w:r>
+            <w:proofErr w:type="gramEnd"/>
+            <w:r>
+              <w:t xml:space="preserve"> else if (</w:t>
             </w:r>
             <w:proofErr w:type="spellStart"/>
             <w:r>
@@ -2343,7 +2423,15 @@
               <w:t xml:space="preserve"> then the statement block in the case is executed.</w:t>
             </w:r>
             <w:r>
-              <w:t xml:space="preserve"> Unlike C and C++ the statement block associated with a case must be enclosed </w:t>
+              <w:t xml:space="preserve"> Unlike C and </w:t>
+            </w:r>
+            <w:proofErr w:type="gramStart"/>
+            <w:r>
+              <w:t>C++</w:t>
+            </w:r>
+            <w:proofErr w:type="gramEnd"/>
+            <w:r>
+              <w:t xml:space="preserve"> the statement block associated with a case must be enclosed </w:t>
             </w:r>
             <w:r>
               <w:lastRenderedPageBreak/>
@@ -2356,7 +2444,15 @@
               <w:t>nlik</w:t>
             </w:r>
             <w:r>
-              <w:t>e C and C++ the statements associated with a case do not need to end with break.</w:t>
+              <w:t xml:space="preserve">e C and </w:t>
+            </w:r>
+            <w:proofErr w:type="gramStart"/>
+            <w:r>
+              <w:t>C++</w:t>
+            </w:r>
+            <w:proofErr w:type="gramEnd"/>
+            <w:r>
+              <w:t xml:space="preserve"> the statements associated with a case do not need to end with break.</w:t>
             </w:r>
           </w:p>
         </w:tc>
@@ -2807,6 +2903,7 @@
       <w:pPr>
         <w:pStyle w:val="code"/>
       </w:pPr>
+      <w:proofErr w:type="gramStart"/>
       <w:r>
         <w:t>p</w:t>
       </w:r>
@@ -2814,7 +2911,11 @@
         <w:t>rint</w:t>
       </w:r>
       <w:r>
-        <w:t>(“The variable a is equal to 5.”);</w:t>
+        <w:t>(</w:t>
+      </w:r>
+      <w:proofErr w:type="gramEnd"/>
+      <w:r>
+        <w:t>“The variable a is equal to 5.”);</w:t>
       </w:r>
     </w:p>
     <w:p>
@@ -2845,6 +2946,7 @@
       <w:pPr>
         <w:pStyle w:val="code"/>
       </w:pPr>
+      <w:proofErr w:type="gramStart"/>
       <w:r>
         <w:t>p</w:t>
       </w:r>
@@ -2852,7 +2954,11 @@
         <w:t>rint</w:t>
       </w:r>
       <w:r>
-        <w:t>(“The variable a is some other value than 5.”);</w:t>
+        <w:t>(</w:t>
+      </w:r>
+      <w:proofErr w:type="gramEnd"/>
+      <w:r>
+        <w:t>“The variable a is some other value than 5.”);</w:t>
       </w:r>
     </w:p>
     <w:p>
@@ -2961,12 +3067,17 @@
         <w:t xml:space="preserve">fun </w:t>
       </w:r>
       <w:proofErr w:type="spellStart"/>
+      <w:proofErr w:type="gramStart"/>
       <w:r>
         <w:t>CountTires</w:t>
       </w:r>
       <w:proofErr w:type="spellEnd"/>
       <w:r>
-        <w:t>()</w:t>
+        <w:t>(</w:t>
+      </w:r>
+      <w:proofErr w:type="gramEnd"/>
+      <w:r>
+        <w:t>)</w:t>
       </w:r>
     </w:p>
     <w:p>
@@ -2993,6 +3104,7 @@
         <w:t xml:space="preserve">return </w:t>
       </w:r>
       <w:proofErr w:type="spellStart"/>
+      <w:proofErr w:type="gramStart"/>
       <w:r>
         <w:t>numberOfTires</w:t>
       </w:r>
@@ -3000,6 +3112,7 @@
       <w:r>
         <w:t>;</w:t>
       </w:r>
+      <w:proofErr w:type="gramEnd"/>
     </w:p>
     <w:p>
       <w:pPr>
@@ -3040,7 +3153,15 @@
         <w:t>d on the characters that make up the value. For example, if the value is made of up numbers and a leading + or – the DSL determines that the value is a number. If the value begin</w:t>
       </w:r>
       <w:r>
-        <w:t>s with a ‘ the DSL determines the value is a single character. The following table shows the different types of values and the characters the DSL looks at to determine the type of value</w:t>
+        <w:t xml:space="preserve">s with a </w:t>
+      </w:r>
+      <w:proofErr w:type="gramStart"/>
+      <w:r>
+        <w:t>‘ the</w:t>
+      </w:r>
+      <w:proofErr w:type="gramEnd"/>
+      <w:r>
+        <w:t xml:space="preserve"> DSL determines the value is a single character. The following table shows the different types of values and the characters the DSL looks at to determine the type of value</w:t>
       </w:r>
       <w:r>
         <w:t xml:space="preserve"> the </w:t>
@@ -3183,7 +3304,15 @@
               <w:t xml:space="preserve"> </w:t>
             </w:r>
             <w:r>
-              <w:t>If a period exists in the number, the DSL assumes it is a real or floating point number and creates a double value type to hold the number.</w:t>
+              <w:t xml:space="preserve">If a period exists in the number, the DSL assumes it is a real or </w:t>
+            </w:r>
+            <w:proofErr w:type="gramStart"/>
+            <w:r>
+              <w:t>floating point</w:t>
+            </w:r>
+            <w:proofErr w:type="gramEnd"/>
+            <w:r>
+              <w:t xml:space="preserve"> number and creates a double value type to hold the number.</w:t>
             </w:r>
           </w:p>
         </w:tc>
@@ -3342,11 +3471,16 @@
             <w:r>
               <w:t>false</w:t>
             </w:r>
+            <w:proofErr w:type="gramStart"/>
             <w:r>
               <w:t>”</w:t>
             </w:r>
             <w:r>
-              <w:t xml:space="preserve">. </w:t>
+              <w:t>.</w:t>
+            </w:r>
+            <w:proofErr w:type="gramEnd"/>
+            <w:r>
+              <w:t xml:space="preserve"> </w:t>
             </w:r>
             <w:r>
               <w:t xml:space="preserve"> </w:t>
@@ -3489,7 +3623,15 @@
               <w:t>A string may also be defined by using $” and “$</w:t>
             </w:r>
             <w:r>
-              <w:t>. When $” and “$ are used to define a string all characters between the symbols are included in the string directly. This allows strings to be defined that span lines, include newlines, quotes and double quotes without the use of escapes.</w:t>
+              <w:t xml:space="preserve">. When $” and “$ are used to define a string all characters between the symbols are included in the string directly. This allows strings to be defined that span lines, include newlines, </w:t>
+            </w:r>
+            <w:proofErr w:type="gramStart"/>
+            <w:r>
+              <w:t>quotes</w:t>
+            </w:r>
+            <w:proofErr w:type="gramEnd"/>
+            <w:r>
+              <w:t xml:space="preserve"> and double quotes without the use of escapes.</w:t>
             </w:r>
           </w:p>
         </w:tc>
@@ -3573,16 +3715,23 @@
         <w:pStyle w:val="code"/>
       </w:pPr>
       <w:r>
-        <w:t>var a = 12.5 + 10;</w:t>
-      </w:r>
+        <w:t xml:space="preserve">var a = 12.5 + </w:t>
+      </w:r>
+      <w:proofErr w:type="gramStart"/>
+      <w:r>
+        <w:t>10;</w:t>
+      </w:r>
+      <w:proofErr w:type="gramEnd"/>
     </w:p>
     <w:p>
       <w:pPr>
         <w:pStyle w:val="code"/>
       </w:pPr>
+      <w:proofErr w:type="gramStart"/>
       <w:r>
         <w:t>print(</w:t>
       </w:r>
+      <w:proofErr w:type="gramEnd"/>
       <w:r>
         <w:t>“This value of a is ”, a);</w:t>
       </w:r>
@@ -3678,15 +3827,28 @@
         <w:t xml:space="preserve"> </w:t>
       </w:r>
       <w:r>
-        <w:t>a = 10;</w:t>
-      </w:r>
+        <w:t xml:space="preserve">a = </w:t>
+      </w:r>
+      <w:proofErr w:type="gramStart"/>
+      <w:r>
+        <w:t>10;</w:t>
+      </w:r>
+      <w:proofErr w:type="gramEnd"/>
     </w:p>
     <w:p>
       <w:pPr>
         <w:pStyle w:val="code"/>
       </w:pPr>
       <w:r>
-        <w:t>a = “The variable a = “ + a;</w:t>
+        <w:t xml:space="preserve">a = “The variable a = </w:t>
+      </w:r>
+      <w:proofErr w:type="gramStart"/>
+      <w:r>
+        <w:t>“ +</w:t>
+      </w:r>
+      <w:proofErr w:type="gramEnd"/>
+      <w:r>
+        <w:t xml:space="preserve"> a;</w:t>
       </w:r>
     </w:p>
     <w:p>
@@ -3694,8 +3856,13 @@
         <w:pStyle w:val="code"/>
       </w:pPr>
       <w:r>
-        <w:t>print(a);</w:t>
-      </w:r>
+        <w:t>print(a</w:t>
+      </w:r>
+      <w:proofErr w:type="gramStart"/>
+      <w:r>
+        <w:t>);</w:t>
+      </w:r>
+      <w:proofErr w:type="gramEnd"/>
     </w:p>
     <w:p>
       <w:r>
@@ -3741,11 +3908,16 @@
         <w:t xml:space="preserve"> with the string </w:t>
       </w:r>
       <w:r>
-        <w:t>“The variable a =</w:t>
+        <w:t xml:space="preserve">“The variable a </w:t>
+      </w:r>
+      <w:proofErr w:type="gramStart"/>
+      <w:r>
+        <w:t>=</w:t>
       </w:r>
       <w:r>
         <w:t xml:space="preserve"> ”</w:t>
       </w:r>
+      <w:proofErr w:type="gramEnd"/>
       <w:r>
         <w:t>, then</w:t>
       </w:r>
@@ -3776,26 +3948,38 @@
         <w:pStyle w:val="code"/>
       </w:pPr>
       <w:r>
-        <w:t>var   a = 22.5;</w:t>
-      </w:r>
+        <w:t xml:space="preserve">var   a = </w:t>
+      </w:r>
+      <w:proofErr w:type="gramStart"/>
+      <w:r>
+        <w:t>22.5;</w:t>
+      </w:r>
+      <w:proofErr w:type="gramEnd"/>
     </w:p>
     <w:p>
       <w:pPr>
         <w:pStyle w:val="code"/>
       </w:pPr>
       <w:r>
-        <w:t>var b = (int)a;</w:t>
-      </w:r>
+        <w:t>var b = (int)</w:t>
+      </w:r>
+      <w:proofErr w:type="gramStart"/>
+      <w:r>
+        <w:t>a;</w:t>
+      </w:r>
+      <w:proofErr w:type="gramEnd"/>
     </w:p>
     <w:p>
       <w:pPr>
         <w:pStyle w:val="code"/>
       </w:pPr>
       <w:bookmarkStart w:id="9" w:name="_Int_u30cGfJy"/>
+      <w:proofErr w:type="gramStart"/>
       <w:r>
         <w:t>print(</w:t>
       </w:r>
       <w:bookmarkEnd w:id="9"/>
+      <w:proofErr w:type="gramEnd"/>
       <w:r>
         <w:t xml:space="preserve">“The variable b </w:t>
       </w:r>
@@ -3848,12 +4032,14 @@
       <w:r>
         <w:t>b</w:t>
       </w:r>
+      <w:proofErr w:type="gramStart"/>
       <w:r>
         <w:t>”</w:t>
       </w:r>
       <w:r>
         <w:t>.</w:t>
       </w:r>
+      <w:proofErr w:type="gramEnd"/>
     </w:p>
     <w:p>
       <w:pPr>
@@ -3943,11 +4129,16 @@
       <w:r>
         <w:t>escape code</w:t>
       </w:r>
+      <w:proofErr w:type="gramStart"/>
       <w:r>
         <w:t>”</w:t>
       </w:r>
       <w:r>
-        <w:t xml:space="preserve">. </w:t>
+        <w:t>.</w:t>
+      </w:r>
+      <w:proofErr w:type="gramEnd"/>
+      <w:r>
+        <w:t xml:space="preserve"> </w:t>
       </w:r>
       <w:r>
         <w:t xml:space="preserve">It </w:t>
@@ -4083,7 +4274,15 @@
               <w:pStyle w:val="TableText"/>
             </w:pPr>
             <w:r>
-              <w:t>Inserts a single ‘ character.</w:t>
+              <w:t xml:space="preserve">Inserts a single </w:t>
+            </w:r>
+            <w:proofErr w:type="gramStart"/>
+            <w:r>
+              <w:t>‘ character</w:t>
+            </w:r>
+            <w:proofErr w:type="gramEnd"/>
+            <w:r>
+              <w:t>.</w:t>
             </w:r>
             <w:r>
               <w:t xml:space="preserve"> </w:t>
@@ -4131,7 +4330,15 @@
               <w:pStyle w:val="TableText"/>
             </w:pPr>
             <w:r>
-              <w:t>Inserts a single “ character.</w:t>
+              <w:t xml:space="preserve">Inserts a single </w:t>
+            </w:r>
+            <w:proofErr w:type="gramStart"/>
+            <w:r>
+              <w:t>“ character</w:t>
+            </w:r>
+            <w:proofErr w:type="gramEnd"/>
+            <w:r>
+              <w:t>.</w:t>
             </w:r>
           </w:p>
         </w:tc>
@@ -4303,8 +4510,13 @@
             <w:pPr>
               <w:pStyle w:val="TableText"/>
             </w:pPr>
-            <w:r>
-              <w:t>\[0-9]</w:t>
+            <w:proofErr w:type="gramStart"/>
+            <w:r>
+              <w:t>\[</w:t>
+            </w:r>
+            <w:proofErr w:type="gramEnd"/>
+            <w:r>
+              <w:t>0-9]</w:t>
             </w:r>
           </w:p>
         </w:tc>
@@ -4430,7 +4642,15 @@
               <w:pStyle w:val="TableText"/>
             </w:pPr>
             <w:r>
-              <w:t>\X[0-</w:t>
+              <w:t>\</w:t>
+            </w:r>
+            <w:proofErr w:type="gramStart"/>
+            <w:r>
+              <w:t>X[</w:t>
+            </w:r>
+            <w:proofErr w:type="gramEnd"/>
+            <w:r>
+              <w:t>0-</w:t>
             </w:r>
             <w:r>
               <w:t>9, A</w:t>
@@ -4556,8 +4776,13 @@
       </w:r>
       <w:proofErr w:type="spellEnd"/>
       <w:r>
-        <w:t xml:space="preserve"> = 10;</w:t>
-      </w:r>
+        <w:t xml:space="preserve"> = </w:t>
+      </w:r>
+      <w:proofErr w:type="gramStart"/>
+      <w:r>
+        <w:t>10;</w:t>
+      </w:r>
+      <w:proofErr w:type="gramEnd"/>
     </w:p>
     <w:p>
       <w:r>
@@ -4622,12 +4847,17 @@
         <w:t xml:space="preserve">var a = </w:t>
       </w:r>
       <w:proofErr w:type="spellStart"/>
+      <w:proofErr w:type="gramStart"/>
       <w:r>
         <w:t>GetSum</w:t>
       </w:r>
       <w:proofErr w:type="spellEnd"/>
       <w:r>
-        <w:t>(1, 2) + 25;</w:t>
+        <w:t>(</w:t>
+      </w:r>
+      <w:proofErr w:type="gramEnd"/>
+      <w:r>
+        <w:t>1, 2) + 25;</w:t>
       </w:r>
     </w:p>
     <w:p>
@@ -4635,8 +4865,13 @@
         <w:pStyle w:val="code"/>
       </w:pPr>
       <w:r>
-        <w:t>print(a);</w:t>
-      </w:r>
+        <w:t>print(a</w:t>
+      </w:r>
+      <w:proofErr w:type="gramStart"/>
+      <w:r>
+        <w:t>);</w:t>
+      </w:r>
+      <w:proofErr w:type="gramEnd"/>
     </w:p>
     <w:p>
       <w:pPr>
@@ -4651,12 +4886,17 @@
         <w:t xml:space="preserve">var </w:t>
       </w:r>
       <w:proofErr w:type="spellStart"/>
+      <w:proofErr w:type="gramStart"/>
       <w:r>
         <w:t>GetSum</w:t>
       </w:r>
       <w:proofErr w:type="spellEnd"/>
       <w:r>
-        <w:t>(c, d)</w:t>
+        <w:t>(</w:t>
+      </w:r>
+      <w:proofErr w:type="gramEnd"/>
+      <w:r>
+        <w:t>c, d)</w:t>
       </w:r>
     </w:p>
     <w:p>
@@ -4672,8 +4912,13 @@
         <w:pStyle w:val="code"/>
       </w:pPr>
       <w:r>
-        <w:t xml:space="preserve">    return c + d;</w:t>
-      </w:r>
+        <w:t xml:space="preserve">    return c + </w:t>
+      </w:r>
+      <w:proofErr w:type="gramStart"/>
+      <w:r>
+        <w:t>d;</w:t>
+      </w:r>
+      <w:proofErr w:type="gramEnd"/>
     </w:p>
     <w:p>
       <w:pPr>
@@ -4690,18 +4935,33 @@
     </w:p>
     <w:p>
       <w:r>
-        <w:t>var a = 10;</w:t>
-      </w:r>
-    </w:p>
-    <w:p>
-      <w:r>
-        <w:t>var b = a + 25;</w:t>
-      </w:r>
-    </w:p>
-    <w:p>
-      <w:r>
-        <w:t>print(b);</w:t>
-      </w:r>
+        <w:t xml:space="preserve">var a = </w:t>
+      </w:r>
+      <w:proofErr w:type="gramStart"/>
+      <w:r>
+        <w:t>10;</w:t>
+      </w:r>
+      <w:proofErr w:type="gramEnd"/>
+    </w:p>
+    <w:p>
+      <w:r>
+        <w:t xml:space="preserve">var b = a + </w:t>
+      </w:r>
+      <w:proofErr w:type="gramStart"/>
+      <w:r>
+        <w:t>25;</w:t>
+      </w:r>
+      <w:proofErr w:type="gramEnd"/>
+    </w:p>
+    <w:p>
+      <w:r>
+        <w:t>print(b</w:t>
+      </w:r>
+      <w:proofErr w:type="gramStart"/>
+      <w:r>
+        <w:t>);</w:t>
+      </w:r>
+      <w:proofErr w:type="gramEnd"/>
     </w:p>
     <w:p>
       <w:r>
@@ -4764,10 +5024,26 @@
         <w:t>and where that variable can be accessed.</w:t>
       </w:r>
       <w:r>
-        <w:t xml:space="preserve"> By default a function or variable is set to script level scope.  This means the variable is available everywhere in the current script. This is a bit different that C and C++. In those languages variables are scoped based on where they are defined. </w:t>
-      </w:r>
-      <w:r>
-        <w:t>This can be confusing for some programmers as variables can be defined and then ‘go out of scope’. For example, consider the following C function:</w:t>
+        <w:t xml:space="preserve"> By </w:t>
+      </w:r>
+      <w:proofErr w:type="gramStart"/>
+      <w:r>
+        <w:t>default</w:t>
+      </w:r>
+      <w:proofErr w:type="gramEnd"/>
+      <w:r>
+        <w:t xml:space="preserve"> a function or variable is set to script level scope.  This means the variable is available everywhere in the current script. This is a bit different that C and C++. In those languages variables are scoped based on where they are defined. </w:t>
+      </w:r>
+      <w:r>
+        <w:t>This can be confusing for some programmers as variables can be defined and then ‘go out of scope</w:t>
+      </w:r>
+      <w:proofErr w:type="gramStart"/>
+      <w:r>
+        <w:t>’.</w:t>
+      </w:r>
+      <w:proofErr w:type="gramEnd"/>
+      <w:r>
+        <w:t xml:space="preserve"> For example, consider the following C function:</w:t>
       </w:r>
     </w:p>
     <w:p>
@@ -4775,12 +5051,17 @@
         <w:t xml:space="preserve">int </w:t>
       </w:r>
       <w:proofErr w:type="spellStart"/>
+      <w:proofErr w:type="gramStart"/>
       <w:r>
         <w:t>SomeFunction</w:t>
       </w:r>
       <w:proofErr w:type="spellEnd"/>
       <w:r>
-        <w:t>(int a)</w:t>
+        <w:t>(</w:t>
+      </w:r>
+      <w:proofErr w:type="gramEnd"/>
+      <w:r>
+        <w:t>int a)</w:t>
       </w:r>
     </w:p>
     <w:p>
@@ -4790,7 +5071,15 @@
     </w:p>
     <w:p>
       <w:r>
-        <w:t xml:space="preserve">    If ( a == 10 )</w:t>
+        <w:t xml:space="preserve">    If </w:t>
+      </w:r>
+      <w:proofErr w:type="gramStart"/>
+      <w:r>
+        <w:t>( a</w:t>
+      </w:r>
+      <w:proofErr w:type="gramEnd"/>
+      <w:r>
+        <w:t xml:space="preserve"> == 10 )</w:t>
       </w:r>
     </w:p>
     <w:p>
@@ -4800,8 +5089,13 @@
     </w:p>
     <w:p>
       <w:r>
-        <w:t xml:space="preserve">        int b = 20;</w:t>
-      </w:r>
+        <w:t xml:space="preserve">        int b = </w:t>
+      </w:r>
+      <w:proofErr w:type="gramStart"/>
+      <w:r>
+        <w:t>20;</w:t>
+      </w:r>
+      <w:proofErr w:type="gramEnd"/>
     </w:p>
     <w:p>
       <w:r>
@@ -4811,7 +5105,15 @@
     </w:p>
     <w:p>
       <w:r>
-        <w:t xml:space="preserve">    printf(“The value of b is “, b);</w:t>
+        <w:t xml:space="preserve">    </w:t>
+      </w:r>
+      <w:proofErr w:type="gramStart"/>
+      <w:r>
+        <w:t>printf(</w:t>
+      </w:r>
+      <w:proofErr w:type="gramEnd"/>
+      <w:r>
+        <w:t>“The value of b is “, b);</w:t>
       </w:r>
     </w:p>
     <w:p>
@@ -4821,13 +5123,34 @@
     </w:p>
     <w:p>
       <w:r>
-        <w:t>In this example the printf() line will generate an error when the program is compiled. Even though the b variable has been defined previously it went out of scope because it was defined in code statements that belonged to the if ( a == 10 )</w:t>
+        <w:t xml:space="preserve">In this example the </w:t>
+      </w:r>
+      <w:proofErr w:type="gramStart"/>
+      <w:r>
+        <w:t>printf(</w:t>
+      </w:r>
+      <w:proofErr w:type="gramEnd"/>
+      <w:r>
+        <w:t xml:space="preserve">) line will generate an error when the program is compiled. Even though the b variable has been defined previously it went out of scope because it was defined in code statements that belonged to the if </w:t>
+      </w:r>
+      <w:proofErr w:type="gramStart"/>
+      <w:r>
+        <w:t>( a</w:t>
+      </w:r>
+      <w:proofErr w:type="gramEnd"/>
+      <w:r>
+        <w:t xml:space="preserve"> == 10 )</w:t>
       </w:r>
       <w:r>
         <w:t xml:space="preserve"> statement. The DSL avoids this issue by allowing the programmer to explicitly define the variables </w:t>
       </w:r>
-      <w:r>
-        <w:t>life time via its scope or defaulting it to live for the life of the current script program module.</w:t>
+      <w:proofErr w:type="gramStart"/>
+      <w:r>
+        <w:t>life time</w:t>
+      </w:r>
+      <w:proofErr w:type="gramEnd"/>
+      <w:r>
+        <w:t xml:space="preserve"> via its scope or defaulting it to live for the life of the current script program module.</w:t>
       </w:r>
     </w:p>
     <w:p>
@@ -4909,16 +5232,26 @@
         <w:pStyle w:val="code"/>
       </w:pPr>
       <w:r>
-        <w:t>var global myVariable1001 = 1;</w:t>
-      </w:r>
+        <w:t xml:space="preserve">var global myVariable1001 = </w:t>
+      </w:r>
+      <w:proofErr w:type="gramStart"/>
+      <w:r>
+        <w:t>1;</w:t>
+      </w:r>
+      <w:proofErr w:type="gramEnd"/>
     </w:p>
     <w:p>
       <w:pPr>
         <w:pStyle w:val="code"/>
       </w:pPr>
       <w:r>
-        <w:t>print(myVariable1001);</w:t>
-      </w:r>
+        <w:t>print(myVariable1001</w:t>
+      </w:r>
+      <w:proofErr w:type="gramStart"/>
+      <w:r>
+        <w:t>);</w:t>
+      </w:r>
+      <w:proofErr w:type="gramEnd"/>
     </w:p>
     <w:p>
       <w:r>
@@ -5072,8 +5405,13 @@
       </w:r>
       <w:proofErr w:type="spellEnd"/>
       <w:r>
-        <w:t xml:space="preserve"> = 10;</w:t>
-      </w:r>
+        <w:t xml:space="preserve"> = </w:t>
+      </w:r>
+      <w:proofErr w:type="gramStart"/>
+      <w:r>
+        <w:t>10;</w:t>
+      </w:r>
+      <w:proofErr w:type="gramEnd"/>
     </w:p>
     <w:p>
       <w:r>
@@ -5191,8 +5529,13 @@
         <w:pStyle w:val="code"/>
       </w:pPr>
       <w:r>
-        <w:t>SetupModule001.myGlobalValue = 20;</w:t>
-      </w:r>
+        <w:t xml:space="preserve">SetupModule001.myGlobalValue = </w:t>
+      </w:r>
+      <w:proofErr w:type="gramStart"/>
+      <w:r>
+        <w:t>20;</w:t>
+      </w:r>
+      <w:proofErr w:type="gramEnd"/>
     </w:p>
     <w:p>
       <w:pPr>
@@ -5223,20 +5566,38 @@
         <w:pStyle w:val="code"/>
       </w:pPr>
       <w:r>
-        <w:t>var variable001;</w:t>
-      </w:r>
+        <w:t xml:space="preserve">var </w:t>
+      </w:r>
+      <w:proofErr w:type="gramStart"/>
+      <w:r>
+        <w:t>variable001;</w:t>
+      </w:r>
+      <w:proofErr w:type="gramEnd"/>
     </w:p>
     <w:p>
       <w:pPr>
         <w:pStyle w:val="code"/>
       </w:pPr>
       <w:r>
-        <w:t>print (variable001);</w:t>
-      </w:r>
-    </w:p>
-    <w:p>
-      <w:r>
-        <w:t>Script scope variables can’t contain a period because they only exist within the script in which they are defined.</w:t>
+        <w:t>print (variable001</w:t>
+      </w:r>
+      <w:proofErr w:type="gramStart"/>
+      <w:r>
+        <w:t>);</w:t>
+      </w:r>
+      <w:proofErr w:type="gramEnd"/>
+    </w:p>
+    <w:p>
+      <w:r>
+        <w:t xml:space="preserve">Script scope variables </w:t>
+      </w:r>
+      <w:proofErr w:type="gramStart"/>
+      <w:r>
+        <w:t>can’t</w:t>
+      </w:r>
+      <w:proofErr w:type="gramEnd"/>
+      <w:r>
+        <w:t xml:space="preserve"> contain a period because they only exist within the script in which they are defined.</w:t>
       </w:r>
     </w:p>
     <w:p>
@@ -5322,12 +5683,17 @@
         </w:r>
       </w:ins>
       <w:proofErr w:type="spellStart"/>
+      <w:proofErr w:type="gramStart"/>
       <w:r>
         <w:t>MyFunction</w:t>
       </w:r>
       <w:proofErr w:type="spellEnd"/>
       <w:r>
-        <w:t>()</w:t>
+        <w:t>(</w:t>
+      </w:r>
+      <w:proofErr w:type="gramEnd"/>
+      <w:r>
+        <w:t>)</w:t>
       </w:r>
     </w:p>
     <w:p>
@@ -5351,8 +5717,13 @@
       </w:r>
       <w:proofErr w:type="spellEnd"/>
       <w:r>
-        <w:t xml:space="preserve"> = 10;</w:t>
-      </w:r>
+        <w:t xml:space="preserve"> = </w:t>
+      </w:r>
+      <w:proofErr w:type="gramStart"/>
+      <w:r>
+        <w:t>10;</w:t>
+      </w:r>
+      <w:proofErr w:type="gramEnd"/>
     </w:p>
     <w:p>
       <w:pPr>
@@ -5384,8 +5755,13 @@
         <w:pStyle w:val="code"/>
       </w:pPr>
       <w:r>
-        <w:t xml:space="preserve">        print (a);</w:t>
-      </w:r>
+        <w:t xml:space="preserve">        print (a</w:t>
+      </w:r>
+      <w:proofErr w:type="gramStart"/>
+      <w:r>
+        <w:t>);</w:t>
+      </w:r>
+      <w:proofErr w:type="gramEnd"/>
     </w:p>
     <w:p>
       <w:pPr>
@@ -5400,8 +5776,13 @@
         <w:pStyle w:val="code"/>
       </w:pPr>
       <w:r>
-        <w:t xml:space="preserve">   print(a);</w:t>
-      </w:r>
+        <w:t xml:space="preserve">   print(a</w:t>
+      </w:r>
+      <w:proofErr w:type="gramStart"/>
+      <w:r>
+        <w:t>);</w:t>
+      </w:r>
+      <w:proofErr w:type="gramEnd"/>
     </w:p>
     <w:p>
       <w:pPr>
@@ -5523,8 +5904,13 @@
     </w:p>
     <w:p>
       <w:r>
-        <w:t>var variable1, variable2 = 10, variable3 = 25;</w:t>
-      </w:r>
+        <w:t xml:space="preserve">var variable1, variable2 = 10, variable3 = </w:t>
+      </w:r>
+      <w:proofErr w:type="gramStart"/>
+      <w:r>
+        <w:t>25;</w:t>
+      </w:r>
+      <w:proofErr w:type="gramEnd"/>
     </w:p>
     <w:p>
       <w:r>
@@ -5551,8 +5937,13 @@
       <w:r>
         <w:t xml:space="preserve">A module in the DSL is a single script file. This is </w:t>
       </w:r>
-      <w:r>
-        <w:t xml:space="preserve">similar to </w:t>
+      <w:proofErr w:type="gramStart"/>
+      <w:r>
+        <w:t>similar to</w:t>
+      </w:r>
+      <w:proofErr w:type="gramEnd"/>
+      <w:r>
+        <w:t xml:space="preserve"> </w:t>
       </w:r>
       <w:r>
         <w:t xml:space="preserve">defining a class in other programming languages. </w:t>
@@ -5567,7 +5958,15 @@
         <w:t>module</w:t>
       </w:r>
       <w:r>
-        <w:t xml:space="preserve">. By default all functions and variables defined within a </w:t>
+        <w:t xml:space="preserve">. By </w:t>
+      </w:r>
+      <w:proofErr w:type="gramStart"/>
+      <w:r>
+        <w:t>default</w:t>
+      </w:r>
+      <w:proofErr w:type="gramEnd"/>
+      <w:r>
+        <w:t xml:space="preserve"> all functions and variables defined within a </w:t>
       </w:r>
       <w:r>
         <w:t>module</w:t>
@@ -5667,11 +6066,16 @@
       <w:r>
         <w:t xml:space="preserve">member access </w:t>
       </w:r>
+      <w:proofErr w:type="gramStart"/>
       <w:r>
         <w:t>operator</w:t>
       </w:r>
       <w:r>
-        <w:t xml:space="preserve"> . </w:t>
+        <w:t xml:space="preserve"> .</w:t>
+      </w:r>
+      <w:proofErr w:type="gramEnd"/>
+      <w:r>
+        <w:t xml:space="preserve"> </w:t>
       </w:r>
       <w:r>
         <w:t xml:space="preserve">tells the DSL that you want to access </w:t>
@@ -5765,20 +6169,24 @@
         <w:pStyle w:val="Heading3"/>
       </w:pPr>
       <w:proofErr w:type="spellStart"/>
+      <w:proofErr w:type="gramStart"/>
       <w:r>
         <w:t>string.find</w:t>
       </w:r>
       <w:proofErr w:type="spellEnd"/>
+      <w:proofErr w:type="gramEnd"/>
     </w:p>
     <w:p>
       <w:r>
         <w:t xml:space="preserve">The </w:t>
       </w:r>
       <w:proofErr w:type="spellStart"/>
+      <w:proofErr w:type="gramStart"/>
       <w:r>
         <w:t>string.find</w:t>
       </w:r>
       <w:proofErr w:type="spellEnd"/>
+      <w:proofErr w:type="gramEnd"/>
       <w:r>
         <w:t>() function searches the provided string beginning at the start location for the expression string. If the expression is found, its location is returned. If the expression is not found -1 is returned.</w:t>
       </w:r>
@@ -5791,10 +6199,12 @@
         <w:t xml:space="preserve">var </w:t>
       </w:r>
       <w:proofErr w:type="spellStart"/>
+      <w:proofErr w:type="gramStart"/>
       <w:r>
         <w:t>string.find</w:t>
       </w:r>
       <w:proofErr w:type="spellEnd"/>
+      <w:proofErr w:type="gramEnd"/>
       <w:r>
         <w:t>(string, expression, start location)</w:t>
       </w:r>
@@ -5892,8 +6302,13 @@
             <w:tcW w:w="7735" w:type="dxa"/>
           </w:tcPr>
           <w:p>
-            <w:r>
-              <w:t>A integer that indicates where in the string to start searching.</w:t>
+            <w:proofErr w:type="gramStart"/>
+            <w:r>
+              <w:t>A</w:t>
+            </w:r>
+            <w:proofErr w:type="gramEnd"/>
+            <w:r>
+              <w:t xml:space="preserve"> integer that indicates where in the string to start searching.</w:t>
             </w:r>
           </w:p>
         </w:tc>
@@ -5910,7 +6325,15 @@
     </w:p>
     <w:p>
       <w:r>
-        <w:t>The zero based location of the first occurrence of the expression or -1 if the expression is not present in the string.</w:t>
+        <w:t xml:space="preserve">The </w:t>
+      </w:r>
+      <w:proofErr w:type="gramStart"/>
+      <w:r>
+        <w:t>zero based</w:t>
+      </w:r>
+      <w:proofErr w:type="gramEnd"/>
+      <w:r>
+        <w:t xml:space="preserve"> location of the first occurrence of the expression or -1 if the expression is not present in the string.</w:t>
       </w:r>
     </w:p>
     <w:p>
@@ -5930,6 +6353,7 @@
       </w:r>
     </w:p>
     <w:p>
+      <w:proofErr w:type="gramStart"/>
       <w:r>
         <w:t>print(</w:t>
       </w:r>
@@ -5938,7 +6362,11 @@
       </w:r>
       <w:proofErr w:type="spellStart"/>
       <w:r>
-        <w:t>string.find</w:t>
+        <w:t>string</w:t>
+      </w:r>
+      <w:proofErr w:type="gramEnd"/>
+      <w:r>
+        <w:t>.find</w:t>
       </w:r>
       <w:proofErr w:type="spellEnd"/>
       <w:r>
@@ -5984,12 +6412,17 @@
       </w:r>
     </w:p>
     <w:p>
+      <w:proofErr w:type="gramStart"/>
       <w:r>
         <w:t xml:space="preserve">print( </w:t>
       </w:r>
       <w:proofErr w:type="spellStart"/>
       <w:r>
-        <w:t>string.find</w:t>
+        <w:t>string</w:t>
+      </w:r>
+      <w:proofErr w:type="gramEnd"/>
+      <w:r>
+        <w:t>.find</w:t>
       </w:r>
       <w:proofErr w:type="spellEnd"/>
       <w:r>
@@ -6014,12 +6447,17 @@
       </w:r>
     </w:p>
     <w:p>
+      <w:proofErr w:type="gramStart"/>
       <w:r>
         <w:t xml:space="preserve">print( </w:t>
       </w:r>
       <w:proofErr w:type="spellStart"/>
       <w:r>
-        <w:t>string.find</w:t>
+        <w:t>string</w:t>
+      </w:r>
+      <w:proofErr w:type="gramEnd"/>
+      <w:r>
+        <w:t>.find</w:t>
       </w:r>
       <w:proofErr w:type="spellEnd"/>
       <w:r>
@@ -6195,12 +6633,17 @@
           </w:tcPr>
           <w:p>
             <w:proofErr w:type="spellStart"/>
+            <w:proofErr w:type="gramStart"/>
             <w:r>
               <w:t>Iscntrl</w:t>
             </w:r>
             <w:proofErr w:type="spellEnd"/>
             <w:r>
-              <w:t>()</w:t>
+              <w:t>(</w:t>
+            </w:r>
+            <w:proofErr w:type="gramEnd"/>
+            <w:r>
+              <w:t>)</w:t>
             </w:r>
           </w:p>
         </w:tc>
@@ -6243,8 +6686,13 @@
           </w:tcPr>
           <w:p>
             <w:r>
-              <w:t>‘\t’ and ‘ ‘</w:t>
-            </w:r>
+              <w:t xml:space="preserve">‘\t’ and </w:t>
+            </w:r>
+            <w:proofErr w:type="gramStart"/>
+            <w:r>
+              <w:t>‘ ‘</w:t>
+            </w:r>
+            <w:proofErr w:type="gramEnd"/>
           </w:p>
         </w:tc>
         <w:tc>
@@ -6253,12 +6701,17 @@
           </w:tcPr>
           <w:p>
             <w:proofErr w:type="spellStart"/>
+            <w:proofErr w:type="gramStart"/>
             <w:r>
               <w:t>Isblank</w:t>
             </w:r>
             <w:proofErr w:type="spellEnd"/>
             <w:r>
-              <w:t>()</w:t>
+              <w:t>(</w:t>
+            </w:r>
+            <w:proofErr w:type="gramEnd"/>
+            <w:r>
+              <w:t>)</w:t>
             </w:r>
           </w:p>
         </w:tc>
@@ -6301,7 +6754,15 @@
           </w:tcPr>
           <w:p>
             <w:r>
-              <w:t xml:space="preserve">‘\t’, </w:t>
+              <w:t>‘\t</w:t>
+            </w:r>
+            <w:proofErr w:type="gramStart"/>
+            <w:r>
+              <w:t>’,</w:t>
+            </w:r>
+            <w:proofErr w:type="gramEnd"/>
+            <w:r>
+              <w:t xml:space="preserve"> </w:t>
             </w:r>
             <w:r>
               <w:t xml:space="preserve">‘\n’, </w:t>
@@ -6320,12 +6781,17 @@
           </w:tcPr>
           <w:p>
             <w:proofErr w:type="spellStart"/>
+            <w:proofErr w:type="gramStart"/>
             <w:r>
               <w:t>Isspace</w:t>
             </w:r>
             <w:proofErr w:type="spellEnd"/>
             <w:r>
-              <w:t>()</w:t>
+              <w:t>(</w:t>
+            </w:r>
+            <w:proofErr w:type="gramEnd"/>
+            <w:r>
+              <w:t>)</w:t>
             </w:r>
           </w:p>
         </w:tc>
@@ -6378,12 +6844,17 @@
           </w:tcPr>
           <w:p>
             <w:proofErr w:type="spellStart"/>
+            <w:proofErr w:type="gramStart"/>
             <w:r>
               <w:t>Isupper</w:t>
             </w:r>
             <w:proofErr w:type="spellEnd"/>
             <w:r>
-              <w:t>()</w:t>
+              <w:t>(</w:t>
+            </w:r>
+            <w:proofErr w:type="gramEnd"/>
+            <w:r>
+              <w:t>)</w:t>
             </w:r>
           </w:p>
         </w:tc>
@@ -6438,12 +6909,17 @@
           </w:tcPr>
           <w:p>
             <w:proofErr w:type="spellStart"/>
+            <w:proofErr w:type="gramStart"/>
             <w:r>
               <w:t>Islower</w:t>
             </w:r>
             <w:proofErr w:type="spellEnd"/>
             <w:r>
-              <w:t>()</w:t>
+              <w:t>(</w:t>
+            </w:r>
+            <w:proofErr w:type="gramEnd"/>
+            <w:r>
+              <w:t>)</w:t>
             </w:r>
           </w:p>
         </w:tc>
@@ -6503,12 +6979,17 @@
           </w:tcPr>
           <w:p>
             <w:proofErr w:type="spellStart"/>
+            <w:proofErr w:type="gramStart"/>
             <w:r>
               <w:t>Isalpha</w:t>
             </w:r>
             <w:proofErr w:type="spellEnd"/>
             <w:r>
-              <w:t>()</w:t>
+              <w:t>(</w:t>
+            </w:r>
+            <w:proofErr w:type="gramEnd"/>
+            <w:r>
+              <w:t>)</w:t>
             </w:r>
           </w:p>
         </w:tc>
@@ -6561,12 +7042,17 @@
           </w:tcPr>
           <w:p>
             <w:proofErr w:type="spellStart"/>
+            <w:proofErr w:type="gramStart"/>
             <w:r>
               <w:t>Isdigit</w:t>
             </w:r>
             <w:proofErr w:type="spellEnd"/>
             <w:r>
-              <w:t>()</w:t>
+              <w:t>(</w:t>
+            </w:r>
+            <w:proofErr w:type="gramEnd"/>
+            <w:r>
+              <w:t>)</w:t>
             </w:r>
           </w:p>
         </w:tc>
@@ -6631,12 +7117,17 @@
           </w:tcPr>
           <w:p>
             <w:proofErr w:type="spellStart"/>
+            <w:proofErr w:type="gramStart"/>
             <w:r>
               <w:t>Isalnum</w:t>
             </w:r>
             <w:proofErr w:type="spellEnd"/>
             <w:r>
-              <w:t>()</w:t>
+              <w:t>(</w:t>
+            </w:r>
+            <w:proofErr w:type="gramEnd"/>
+            <w:r>
+              <w:t>)</w:t>
             </w:r>
           </w:p>
         </w:tc>
@@ -6692,12 +7183,17 @@
           </w:tcPr>
           <w:p>
             <w:proofErr w:type="spellStart"/>
+            <w:proofErr w:type="gramStart"/>
             <w:r>
               <w:t>Ispunct</w:t>
             </w:r>
             <w:proofErr w:type="spellEnd"/>
             <w:r>
-              <w:t>()</w:t>
+              <w:t>(</w:t>
+            </w:r>
+            <w:proofErr w:type="gramEnd"/>
+            <w:r>
+              <w:t>)</w:t>
             </w:r>
           </w:p>
         </w:tc>
@@ -6794,12 +7290,17 @@
           </w:tcPr>
           <w:p>
             <w:proofErr w:type="spellStart"/>
+            <w:proofErr w:type="gramStart"/>
             <w:r>
               <w:t>Isgraph</w:t>
             </w:r>
             <w:proofErr w:type="spellEnd"/>
             <w:r>
-              <w:t>()</w:t>
+              <w:t>(</w:t>
+            </w:r>
+            <w:proofErr w:type="gramEnd"/>
+            <w:r>
+              <w:t>)</w:t>
             </w:r>
           </w:p>
         </w:tc>
@@ -6896,12 +7397,17 @@
           </w:tcPr>
           <w:p>
             <w:proofErr w:type="spellStart"/>
+            <w:proofErr w:type="gramStart"/>
             <w:r>
               <w:t>Isprint</w:t>
             </w:r>
             <w:proofErr w:type="spellEnd"/>
             <w:r>
-              <w:t>()</w:t>
+              <w:t>(</w:t>
+            </w:r>
+            <w:proofErr w:type="gramEnd"/>
+            <w:r>
+              <w:t>)</w:t>
             </w:r>
           </w:p>
         </w:tc>
@@ -6955,12 +7461,17 @@
           </w:tcPr>
           <w:p>
             <w:proofErr w:type="spellStart"/>
+            <w:proofErr w:type="gramStart"/>
             <w:r>
               <w:t>Isxdigit</w:t>
             </w:r>
             <w:proofErr w:type="spellEnd"/>
             <w:r>
-              <w:t>()</w:t>
+              <w:t>(</w:t>
+            </w:r>
+            <w:proofErr w:type="gramEnd"/>
+            <w:r>
+              <w:t>)</w:t>
             </w:r>
           </w:p>
         </w:tc>
@@ -7022,12 +7533,17 @@
       </w:r>
     </w:p>
     <w:p>
+      <w:proofErr w:type="gramStart"/>
       <w:r>
         <w:t xml:space="preserve">print( </w:t>
       </w:r>
       <w:proofErr w:type="spellStart"/>
       <w:r>
-        <w:t>string.find</w:t>
+        <w:t>string</w:t>
+      </w:r>
+      <w:proofErr w:type="gramEnd"/>
+      <w:r>
+        <w:t>.find</w:t>
       </w:r>
       <w:proofErr w:type="spellEnd"/>
       <w:r>
@@ -7063,12 +7579,17 @@
       </w:r>
     </w:p>
     <w:p>
+      <w:proofErr w:type="gramStart"/>
       <w:r>
         <w:t xml:space="preserve">print( </w:t>
       </w:r>
       <w:proofErr w:type="spellStart"/>
       <w:r>
-        <w:t>string.find</w:t>
+        <w:t>string</w:t>
+      </w:r>
+      <w:proofErr w:type="gramEnd"/>
+      <w:r>
+        <w:t>.find</w:t>
       </w:r>
       <w:proofErr w:type="spellEnd"/>
       <w:r>
@@ -7235,10 +7756,12 @@
         <w:t xml:space="preserve">var </w:t>
       </w:r>
       <w:proofErr w:type="spellStart"/>
+      <w:proofErr w:type="gramStart"/>
       <w:r>
         <w:t>string.find</w:t>
       </w:r>
       <w:proofErr w:type="spellEnd"/>
+      <w:proofErr w:type="gramEnd"/>
       <w:r>
         <w:t>(string, expression, start location)</w:t>
       </w:r>
@@ -7368,10 +7891,12 @@
         <w:pStyle w:val="Heading3"/>
       </w:pPr>
       <w:proofErr w:type="spellStart"/>
+      <w:proofErr w:type="gramStart"/>
       <w:r>
         <w:t>string.replace</w:t>
       </w:r>
       <w:proofErr w:type="spellEnd"/>
+      <w:proofErr w:type="gramEnd"/>
     </w:p>
     <w:p>
       <w:r>
@@ -7389,10 +7914,12 @@
         <w:t xml:space="preserve">var </w:t>
       </w:r>
       <w:proofErr w:type="spellStart"/>
+      <w:proofErr w:type="gramStart"/>
       <w:r>
         <w:t>string.replace</w:t>
       </w:r>
       <w:proofErr w:type="spellEnd"/>
+      <w:proofErr w:type="gramEnd"/>
       <w:r>
         <w:t>(search string, expression, replace string, start location)</w:t>
       </w:r>
@@ -7460,10 +7987,12 @@
               <w:t xml:space="preserve">A search expression, See the </w:t>
             </w:r>
             <w:proofErr w:type="spellStart"/>
+            <w:proofErr w:type="gramStart"/>
             <w:r>
               <w:t>string.find</w:t>
             </w:r>
             <w:proofErr w:type="spellEnd"/>
+            <w:proofErr w:type="gramEnd"/>
             <w:r>
               <w:t xml:space="preserve">() functions expression parameter for details. </w:t>
             </w:r>
@@ -7520,10 +8049,12 @@
         <w:pStyle w:val="Heading3"/>
       </w:pPr>
       <w:proofErr w:type="spellStart"/>
+      <w:proofErr w:type="gramStart"/>
       <w:r>
         <w:t>string.tolower</w:t>
       </w:r>
       <w:proofErr w:type="spellEnd"/>
+      <w:proofErr w:type="gramEnd"/>
     </w:p>
     <w:p>
       <w:r>
@@ -7544,10 +8075,12 @@
         <w:t xml:space="preserve">var </w:t>
       </w:r>
       <w:proofErr w:type="spellStart"/>
+      <w:proofErr w:type="gramStart"/>
       <w:r>
         <w:t>string.tolower</w:t>
       </w:r>
       <w:proofErr w:type="spellEnd"/>
+      <w:proofErr w:type="gramEnd"/>
       <w:r>
         <w:t>(string)</w:t>
       </w:r>
@@ -7621,10 +8154,12 @@
         <w:pStyle w:val="Heading3"/>
       </w:pPr>
       <w:proofErr w:type="spellStart"/>
+      <w:proofErr w:type="gramStart"/>
       <w:r>
         <w:t>string.toupper</w:t>
       </w:r>
       <w:proofErr w:type="spellEnd"/>
+      <w:proofErr w:type="gramEnd"/>
     </w:p>
     <w:p>
       <w:r>
@@ -7651,6 +8186,7 @@
         <w:t xml:space="preserve">var </w:t>
       </w:r>
       <w:proofErr w:type="spellStart"/>
+      <w:proofErr w:type="gramStart"/>
       <w:r>
         <w:t>string.to</w:t>
       </w:r>
@@ -7658,6 +8194,7 @@
         <w:t>upper</w:t>
       </w:r>
       <w:proofErr w:type="spellEnd"/>
+      <w:proofErr w:type="gramEnd"/>
       <w:r>
         <w:t>(string)</w:t>
       </w:r>
@@ -7717,11 +8254,13 @@
         <w:pStyle w:val="Heading3"/>
       </w:pPr>
       <w:proofErr w:type="spellStart"/>
+      <w:proofErr w:type="gramStart"/>
       <w:r>
         <w:lastRenderedPageBreak/>
         <w:t>string.trimEnd</w:t>
       </w:r>
       <w:proofErr w:type="spellEnd"/>
+      <w:proofErr w:type="gramEnd"/>
     </w:p>
     <w:p>
       <w:r>
@@ -7736,10 +8275,12 @@
         <w:t xml:space="preserve">var </w:t>
       </w:r>
       <w:proofErr w:type="spellStart"/>
+      <w:proofErr w:type="gramStart"/>
       <w:r>
         <w:t>string.trimpEnd</w:t>
       </w:r>
       <w:proofErr w:type="spellEnd"/>
+      <w:proofErr w:type="gramEnd"/>
       <w:r>
         <w:t>(string, expression)</w:t>
       </w:r>
@@ -7836,6 +8377,7 @@
         <w:pStyle w:val="Heading3"/>
       </w:pPr>
       <w:proofErr w:type="spellStart"/>
+      <w:proofErr w:type="gramStart"/>
       <w:r>
         <w:t>string.trim</w:t>
       </w:r>
@@ -7843,6 +8385,7 @@
         <w:t>Start</w:t>
       </w:r>
       <w:proofErr w:type="spellEnd"/>
+      <w:proofErr w:type="gramEnd"/>
     </w:p>
     <w:p>
       <w:r>
@@ -7857,6 +8400,7 @@
         <w:t xml:space="preserve">var </w:t>
       </w:r>
       <w:proofErr w:type="spellStart"/>
+      <w:proofErr w:type="gramStart"/>
       <w:r>
         <w:t>string.trimp</w:t>
       </w:r>
@@ -7864,6 +8408,7 @@
         <w:t>Start</w:t>
       </w:r>
       <w:proofErr w:type="spellEnd"/>
+      <w:proofErr w:type="gramEnd"/>
       <w:r>
         <w:t>(string, expression)</w:t>
       </w:r>
@@ -7975,10 +8520,12 @@
         <w:pStyle w:val="Heading3"/>
       </w:pPr>
       <w:proofErr w:type="spellStart"/>
+      <w:proofErr w:type="gramStart"/>
       <w:r>
         <w:t>string.toCollection</w:t>
       </w:r>
       <w:proofErr w:type="spellEnd"/>
+      <w:proofErr w:type="gramEnd"/>
     </w:p>
     <w:p>
       <w:r>
@@ -7993,10 +8540,12 @@
         <w:t xml:space="preserve">var </w:t>
       </w:r>
       <w:proofErr w:type="spellStart"/>
+      <w:proofErr w:type="gramStart"/>
       <w:r>
         <w:t>string.toCollection</w:t>
       </w:r>
       <w:proofErr w:type="spellEnd"/>
+      <w:proofErr w:type="gramEnd"/>
       <w:r>
         <w:t>(string)</w:t>
       </w:r>
@@ -8058,10 +8607,12 @@
         <w:t xml:space="preserve">var </w:t>
       </w:r>
       <w:proofErr w:type="spellStart"/>
+      <w:proofErr w:type="gramStart"/>
       <w:r>
         <w:t>string.fromCollection</w:t>
       </w:r>
       <w:proofErr w:type="spellEnd"/>
+      <w:proofErr w:type="gramEnd"/>
       <w:r>
         <w:t>(</w:t>
       </w:r>
@@ -8168,8 +8719,13 @@
         <w:t xml:space="preserve"> </w:t>
       </w:r>
       <w:r>
-        <w:t>{};</w:t>
-      </w:r>
+        <w:t>{</w:t>
+      </w:r>
+      <w:proofErr w:type="gramStart"/>
+      <w:r>
+        <w:t>};</w:t>
+      </w:r>
+      <w:proofErr w:type="gramEnd"/>
     </w:p>
     <w:p>
       <w:r>
@@ -8178,8 +8734,13 @@
     </w:p>
     <w:p>
       <w:r>
-        <w:t>a[“Ten”] = 10;</w:t>
-      </w:r>
+        <w:t xml:space="preserve">a[“Ten”] = </w:t>
+      </w:r>
+      <w:proofErr w:type="gramStart"/>
+      <w:r>
+        <w:t>10;</w:t>
+      </w:r>
+      <w:proofErr w:type="gramEnd"/>
     </w:p>
     <w:p>
       <w:r>
@@ -8212,23 +8773,46 @@
     </w:p>
     <w:p>
       <w:r>
-        <w:t>var a = { 1, 2, 3 };</w:t>
-      </w:r>
-    </w:p>
-    <w:p>
-      <w:r>
-        <w:t>var b = a;</w:t>
-      </w:r>
-    </w:p>
-    <w:p>
-      <w:r>
-        <w:t>b[1] = 10;</w:t>
-      </w:r>
-    </w:p>
-    <w:p>
-      <w:r>
-        <w:t>print(a);</w:t>
-      </w:r>
+        <w:t xml:space="preserve">var a = </w:t>
+      </w:r>
+      <w:proofErr w:type="gramStart"/>
+      <w:r>
+        <w:t>{ 1</w:t>
+      </w:r>
+      <w:proofErr w:type="gramEnd"/>
+      <w:r>
+        <w:t>, 2, 3 };</w:t>
+      </w:r>
+    </w:p>
+    <w:p>
+      <w:r>
+        <w:t xml:space="preserve">var b = </w:t>
+      </w:r>
+      <w:proofErr w:type="gramStart"/>
+      <w:r>
+        <w:t>a;</w:t>
+      </w:r>
+      <w:proofErr w:type="gramEnd"/>
+    </w:p>
+    <w:p>
+      <w:proofErr w:type="gramStart"/>
+      <w:r>
+        <w:t>b[</w:t>
+      </w:r>
+      <w:proofErr w:type="gramEnd"/>
+      <w:r>
+        <w:t>1] = 10;</w:t>
+      </w:r>
+    </w:p>
+    <w:p>
+      <w:r>
+        <w:t>print(a</w:t>
+      </w:r>
+      <w:proofErr w:type="gramStart"/>
+      <w:r>
+        <w:t>);</w:t>
+      </w:r>
+      <w:proofErr w:type="gramEnd"/>
     </w:p>
     <w:p>
       <w:r>
@@ -8236,8 +8820,13 @@
       </w:r>
     </w:p>
     <w:p>
-      <w:r>
-        <w:t>{ "a.0":1, "a.1":2, "a.2":3 }</w:t>
+      <w:proofErr w:type="gramStart"/>
+      <w:r>
+        <w:t>{ "</w:t>
+      </w:r>
+      <w:proofErr w:type="gramEnd"/>
+      <w:r>
+        <w:t>a.0":1, "a.1":2, "a.2":3 }</w:t>
       </w:r>
     </w:p>
     <w:p>
@@ -8246,8 +8835,13 @@
       </w:r>
     </w:p>
     <w:p>
-      <w:r>
-        <w:t>{ "a.0":1, "a.1":</w:t>
+      <w:proofErr w:type="gramStart"/>
+      <w:r>
+        <w:t>{ "</w:t>
+      </w:r>
+      <w:proofErr w:type="gramEnd"/>
+      <w:r>
+        <w:t>a.0":1, "a.1":</w:t>
       </w:r>
       <w:r>
         <w:t>10</w:t>
@@ -8263,12 +8857,36 @@
     </w:p>
     <w:p>
       <w:r>
-        <w:t>The strings showed before each collection element. These identifiers are keys that the compiler assigned to each element in the collection. Since our collections did not assign a key when the collection was created, the DSL compiler assigned one for us. The key name was made up of the variable name followed by a unique integer. This results in each element in the collection having a unique key. An element in the collection can be referenced by its key. If we change the previous program so b[1] = 10; becomes b[“a.1”] = 10; the same b collection with the values are printed. You can specify a string value for collection elements when the collection is created by adding a string followed by a colon : character before the value that you want to place in the collection. For example,</w:t>
-      </w:r>
-    </w:p>
-    <w:p>
-      <w:r>
-        <w:t>var a = { "First":1, "Second":2, "Third"</w:t>
+        <w:t xml:space="preserve">The strings showed before each collection element. These identifiers are keys that the compiler assigned to each element in the collection. Since our collections did not assign a key when the collection was created, the DSL compiler assigned one for us. The key name was made up of the variable name followed by a unique integer. This results in each element in the collection having a unique key. An element in the collection can be referenced by its key. If we change the previous program so </w:t>
+      </w:r>
+      <w:proofErr w:type="gramStart"/>
+      <w:r>
+        <w:t>b[</w:t>
+      </w:r>
+      <w:proofErr w:type="gramEnd"/>
+      <w:r>
+        <w:t xml:space="preserve">1] = 10; becomes b[“a.1”] = 10; the same b collection with the values are printed. You can specify a string value for collection elements when the collection is created by adding a string followed by a </w:t>
+      </w:r>
+      <w:proofErr w:type="gramStart"/>
+      <w:r>
+        <w:t>colon :</w:t>
+      </w:r>
+      <w:proofErr w:type="gramEnd"/>
+      <w:r>
+        <w:t xml:space="preserve"> character before the value that you want to place in the collection. For example,</w:t>
+      </w:r>
+    </w:p>
+    <w:p>
+      <w:r>
+        <w:t xml:space="preserve">var a = </w:t>
+      </w:r>
+      <w:proofErr w:type="gramStart"/>
+      <w:r>
+        <w:t>{ "</w:t>
+      </w:r>
+      <w:proofErr w:type="gramEnd"/>
+      <w:r>
+        <w:t>First":1, "Second":2, "Third"</w:t>
       </w:r>
       <w:r>
         <w:t>:</w:t>
@@ -8279,8 +8897,13 @@
     </w:p>
     <w:p>
       <w:r>
-        <w:t>print(a);</w:t>
-      </w:r>
+        <w:t>print(a</w:t>
+      </w:r>
+      <w:proofErr w:type="gramStart"/>
+      <w:r>
+        <w:t>);</w:t>
+      </w:r>
+      <w:proofErr w:type="gramEnd"/>
     </w:p>
     <w:p>
       <w:r>
@@ -8291,17 +8914,30 @@
       <w:pPr>
         <w:ind w:firstLine="720"/>
       </w:pPr>
+      <w:proofErr w:type="gramStart"/>
       <w:r>
         <w:lastRenderedPageBreak/>
         <w:t xml:space="preserve">{ </w:t>
       </w:r>
       <w:r>
-        <w:t>"First":1, "Second":2, "Third":3 }</w:t>
-      </w:r>
-    </w:p>
-    <w:p>
-      <w:r>
-        <w:t>Even though the collection elements were created with defined keys, the elements can still be referenced by their absolute array address. For example, print(a[1]); would print the number 2. Internally collections are stored as a hash</w:t>
+        <w:t>"</w:t>
+      </w:r>
+      <w:proofErr w:type="gramEnd"/>
+      <w:r>
+        <w:t>First":1, "Second":2, "Third":3 }</w:t>
+      </w:r>
+    </w:p>
+    <w:p>
+      <w:r>
+        <w:t>Even though the collection elements were created with defined keys, the elements can still be referenced by their absolute array address. For example, print(</w:t>
+      </w:r>
+      <w:proofErr w:type="gramStart"/>
+      <w:r>
+        <w:t>a[</w:t>
+      </w:r>
+      <w:proofErr w:type="gramEnd"/>
+      <w:r>
+        <w:t>1]); would print the number 2. Internally collections are stored as a hash</w:t>
       </w:r>
       <w:r>
         <w:t xml:space="preserve"> map</w:t>
@@ -8354,12 +8990,17 @@
         <w:t xml:space="preserve">n </w:t>
       </w:r>
       <w:proofErr w:type="spellStart"/>
+      <w:proofErr w:type="gramStart"/>
       <w:r>
         <w:t>orderby</w:t>
       </w:r>
       <w:proofErr w:type="spellEnd"/>
       <w:r>
-        <w:t>() call. For example, if we have a collection containing the values:</w:t>
+        <w:t>(</w:t>
+      </w:r>
+      <w:proofErr w:type="gramEnd"/>
+      <w:r>
+        <w:t>) call. For example, if we have a collection containing the values:</w:t>
       </w:r>
     </w:p>
     <w:p>
@@ -8372,10 +9013,12 @@
         <w:t>print(</w:t>
       </w:r>
       <w:proofErr w:type="spellStart"/>
+      <w:proofErr w:type="gramStart"/>
       <w:r>
         <w:t>ac.orderby</w:t>
       </w:r>
       <w:proofErr w:type="spellEnd"/>
+      <w:proofErr w:type="gramEnd"/>
       <w:r>
         <w:t>(ascending);</w:t>
       </w:r>
@@ -8386,8 +9029,13 @@
       </w:r>
     </w:p>
     <w:p>
-      <w:r>
-        <w:t>{ 1, 2, 3, 4, 5, 9 }</w:t>
+      <w:proofErr w:type="gramStart"/>
+      <w:r>
+        <w:t>{ 1</w:t>
+      </w:r>
+      <w:proofErr w:type="gramEnd"/>
+      <w:r>
+        <w:t>, 2, 3, 4, 5, 9 }</w:t>
       </w:r>
     </w:p>
     <w:p>
@@ -8438,12 +9086,25 @@
     <w:p/>
     <w:p>
       <w:r>
-        <w:t>Removing elements from a collection is also very simple. To remove an element from a collection you set its value to null. For example,</w:t>
-      </w:r>
-    </w:p>
-    <w:p>
-      <w:r>
-        <w:t>ac[1] = null;</w:t>
+        <w:t xml:space="preserve">Removing elements from a collection is also </w:t>
+      </w:r>
+      <w:proofErr w:type="gramStart"/>
+      <w:r>
+        <w:t>very simple</w:t>
+      </w:r>
+      <w:proofErr w:type="gramEnd"/>
+      <w:r>
+        <w:t>. To remove an element from a collection you set its value to null. For example,</w:t>
+      </w:r>
+    </w:p>
+    <w:p>
+      <w:proofErr w:type="gramStart"/>
+      <w:r>
+        <w:t>ac[</w:t>
+      </w:r>
+      <w:proofErr w:type="gramEnd"/>
+      <w:r>
+        <w:t>1] = null;</w:t>
       </w:r>
     </w:p>
     <w:p>
@@ -8451,10 +9112,12 @@
         <w:t>print(</w:t>
       </w:r>
       <w:proofErr w:type="spellStart"/>
+      <w:proofErr w:type="gramStart"/>
       <w:r>
         <w:t>ac.orderby</w:t>
       </w:r>
       <w:proofErr w:type="spellEnd"/>
+      <w:proofErr w:type="gramEnd"/>
       <w:r>
         <w:t>(ascending);</w:t>
       </w:r>
@@ -8465,8 +9128,13 @@
       </w:r>
     </w:p>
     <w:p>
-      <w:r>
-        <w:t>{ 2, 3, 4, 5, 9 }</w:t>
+      <w:proofErr w:type="gramStart"/>
+      <w:r>
+        <w:t>{ 2</w:t>
+      </w:r>
+      <w:proofErr w:type="gramEnd"/>
+      <w:r>
+        <w:t>, 3, 4, 5, 9 }</w:t>
       </w:r>
     </w:p>
     <w:p>
@@ -8477,7 +9145,15 @@
     <w:p>
       <w:r>
         <w:lastRenderedPageBreak/>
-        <w:t xml:space="preserve">Collections can contain other collections. This is similar to multi-dimensional arrays in other languages. </w:t>
+        <w:t xml:space="preserve">Collections can contain other collections. This is </w:t>
+      </w:r>
+      <w:proofErr w:type="gramStart"/>
+      <w:r>
+        <w:t>similar to</w:t>
+      </w:r>
+      <w:proofErr w:type="gramEnd"/>
+      <w:r>
+        <w:t xml:space="preserve"> multi-dimensional arrays in other languages. </w:t>
       </w:r>
       <w:r>
         <w:t xml:space="preserve">In the DSL there are </w:t>
@@ -8496,7 +9172,15 @@
     </w:p>
     <w:p>
       <w:r>
-        <w:t>2 – Use the create function to create a collections of collections for you.</w:t>
+        <w:t xml:space="preserve">2 – Use the create function to create a </w:t>
+      </w:r>
+      <w:proofErr w:type="gramStart"/>
+      <w:r>
+        <w:t>collections of collections</w:t>
+      </w:r>
+      <w:proofErr w:type="gramEnd"/>
+      <w:r>
+        <w:t xml:space="preserve"> for you.</w:t>
       </w:r>
     </w:p>
     <w:p>
@@ -8512,12 +9196,22 @@
     </w:p>
     <w:p>
       <w:r>
-        <w:t>var matrix = {};</w:t>
-      </w:r>
-    </w:p>
-    <w:p>
-      <w:r>
-        <w:t>For(var xx = 0; xx &lt; 2; ++xx)</w:t>
+        <w:t>var matrix = {</w:t>
+      </w:r>
+      <w:proofErr w:type="gramStart"/>
+      <w:r>
+        <w:t>};</w:t>
+      </w:r>
+      <w:proofErr w:type="gramEnd"/>
+    </w:p>
+    <w:p>
+      <w:proofErr w:type="gramStart"/>
+      <w:r>
+        <w:t>For(</w:t>
+      </w:r>
+      <w:proofErr w:type="gramEnd"/>
+      <w:r>
+        <w:t>var xx = 0; xx &lt; 2; ++xx)</w:t>
       </w:r>
     </w:p>
     <w:p>
@@ -8527,12 +9221,25 @@
     </w:p>
     <w:p>
       <w:r>
-        <w:t xml:space="preserve">    Matrix[xx] = { }</w:t>
-      </w:r>
-    </w:p>
-    <w:p>
-      <w:r>
-        <w:t xml:space="preserve">    for(var </w:t>
+        <w:t xml:space="preserve">    Matrix[xx] = </w:t>
+      </w:r>
+      <w:proofErr w:type="gramStart"/>
+      <w:r>
+        <w:t>{ }</w:t>
+      </w:r>
+      <w:proofErr w:type="gramEnd"/>
+    </w:p>
+    <w:p>
+      <w:r>
+        <w:t xml:space="preserve">    </w:t>
+      </w:r>
+      <w:proofErr w:type="gramStart"/>
+      <w:r>
+        <w:t>for(</w:t>
+      </w:r>
+      <w:proofErr w:type="gramEnd"/>
+      <w:r>
+        <w:t xml:space="preserve">var </w:t>
       </w:r>
       <w:proofErr w:type="spellStart"/>
       <w:r>
@@ -8574,8 +9281,13 @@
       </w:r>
       <w:proofErr w:type="spellEnd"/>
       <w:r>
-        <w:t>] = 0.0;</w:t>
-      </w:r>
+        <w:t xml:space="preserve">] = </w:t>
+      </w:r>
+      <w:proofErr w:type="gramStart"/>
+      <w:r>
+        <w:t>0.0;</w:t>
+      </w:r>
+      <w:proofErr w:type="gramEnd"/>
     </w:p>
     <w:p>
       <w:r>
@@ -8595,7 +9307,15 @@
     <w:p/>
     <w:p>
       <w:r>
-        <w:t xml:space="preserve">Method 1 is similar to how other languages would create a multi-dimensional array. </w:t>
+        <w:t xml:space="preserve">Method 1 is </w:t>
+      </w:r>
+      <w:proofErr w:type="gramStart"/>
+      <w:r>
+        <w:t>similar to</w:t>
+      </w:r>
+      <w:proofErr w:type="gramEnd"/>
+      <w:r>
+        <w:t xml:space="preserve"> how other languages would create a multi-dimensional array. </w:t>
       </w:r>
       <w:r>
         <w:t xml:space="preserve">In the DSL a </w:t>
@@ -8606,7 +9326,15 @@
       </w:r>
       <w:proofErr w:type="spellEnd"/>
       <w:r>
-        <w:t xml:space="preserve"> collection can be created by calling a collections create function. For example</w:t>
+        <w:t xml:space="preserve"> collection can be created by calling </w:t>
+      </w:r>
+      <w:proofErr w:type="gramStart"/>
+      <w:r>
+        <w:t>a collections</w:t>
+      </w:r>
+      <w:proofErr w:type="gramEnd"/>
+      <w:r>
+        <w:t xml:space="preserve"> create function. For example</w:t>
       </w:r>
       <w:r>
         <w:t>,</w:t>
@@ -8617,10 +9345,12 @@
         <w:t xml:space="preserve">var </w:t>
       </w:r>
       <w:proofErr w:type="spellStart"/>
+      <w:proofErr w:type="gramStart"/>
       <w:r>
         <w:t>matrix.create</w:t>
       </w:r>
       <w:proofErr w:type="spellEnd"/>
+      <w:proofErr w:type="gramEnd"/>
       <w:r>
         <w:t>(2, 2);</w:t>
       </w:r>
@@ -8633,7 +9363,15 @@
     </w:p>
     <w:p>
       <w:r>
-        <w:t>var matrix = { { 1.0, 1.1 }, { 2.0, 2.1} };</w:t>
+        <w:t xml:space="preserve">var matrix = </w:t>
+      </w:r>
+      <w:proofErr w:type="gramStart"/>
+      <w:r>
+        <w:t>{ {</w:t>
+      </w:r>
+      <w:proofErr w:type="gramEnd"/>
+      <w:r>
+        <w:t xml:space="preserve"> 1.0, 1.1 }, { 2.0, 2.1} };</w:t>
       </w:r>
     </w:p>
     <w:p/>
@@ -8679,8 +9417,13 @@
       </w:r>
       <w:proofErr w:type="spellEnd"/>
       <w:r>
-        <w:t xml:space="preserve"> = {};</w:t>
-      </w:r>
+        <w:t xml:space="preserve"> = {</w:t>
+      </w:r>
+      <w:proofErr w:type="gramStart"/>
+      <w:r>
+        <w:t>};</w:t>
+      </w:r>
+      <w:proofErr w:type="gramEnd"/>
     </w:p>
     <w:p>
       <w:proofErr w:type="spellStart"/>
@@ -8700,7 +9443,15 @@
       </w:r>
       <w:proofErr w:type="spellEnd"/>
       <w:r>
-        <w:t>”] = { “a1”, “b2”, “c3” };</w:t>
+        <w:t xml:space="preserve">”] = </w:t>
+      </w:r>
+      <w:proofErr w:type="gramStart"/>
+      <w:r>
+        <w:t>{ “</w:t>
+      </w:r>
+      <w:proofErr w:type="gramEnd"/>
+      <w:r>
+        <w:t>a1”, “b2”, “c3” };</w:t>
       </w:r>
     </w:p>
     <w:p>
@@ -8721,7 +9472,15 @@
       </w:r>
       <w:proofErr w:type="spellEnd"/>
       <w:r>
-        <w:t>”] = { “d1”, “e2”, “f3” };</w:t>
+        <w:t xml:space="preserve">”] = </w:t>
+      </w:r>
+      <w:proofErr w:type="gramStart"/>
+      <w:r>
+        <w:t>{ “</w:t>
+      </w:r>
+      <w:proofErr w:type="gramEnd"/>
+      <w:r>
+        <w:t>d1”, “e2”, “f3” };</w:t>
       </w:r>
     </w:p>
     <w:p/>
@@ -8742,8 +9501,13 @@
         <w:t>OtherAwards</w:t>
       </w:r>
       <w:proofErr w:type="spellEnd"/>
-      <w:r>
-        <w:t xml:space="preserve">”. </w:t>
+      <w:proofErr w:type="gramStart"/>
+      <w:r>
+        <w:t>”.</w:t>
+      </w:r>
+      <w:proofErr w:type="gramEnd"/>
+      <w:r>
+        <w:t xml:space="preserve"> </w:t>
       </w:r>
       <w:r>
         <w:t>For example,</w:t>
@@ -8767,12 +9531,25 @@
       </w:r>
       <w:proofErr w:type="spellEnd"/>
       <w:r>
-        <w:t>”]);</w:t>
-      </w:r>
-    </w:p>
-    <w:p>
-      <w:r>
-        <w:t>Would print all of my awards on the console.</w:t>
+        <w:t>”]</w:t>
+      </w:r>
+      <w:proofErr w:type="gramStart"/>
+      <w:r>
+        <w:t>);</w:t>
+      </w:r>
+      <w:proofErr w:type="gramEnd"/>
+    </w:p>
+    <w:p>
+      <w:r>
+        <w:t xml:space="preserve">Would print </w:t>
+      </w:r>
+      <w:proofErr w:type="gramStart"/>
+      <w:r>
+        <w:t>all of</w:t>
+      </w:r>
+      <w:proofErr w:type="gramEnd"/>
+      <w:r>
+        <w:t xml:space="preserve"> my awards on the console.</w:t>
       </w:r>
     </w:p>
     <w:p>
@@ -8793,33 +9570,56 @@
       </w:r>
       <w:proofErr w:type="spellEnd"/>
       <w:r>
-        <w:t xml:space="preserve"> = {};</w:t>
-      </w:r>
+        <w:t xml:space="preserve"> = {</w:t>
+      </w:r>
+      <w:proofErr w:type="gramStart"/>
+      <w:r>
+        <w:t>};</w:t>
+      </w:r>
+      <w:proofErr w:type="gramEnd"/>
     </w:p>
     <w:p>
       <w:proofErr w:type="spellStart"/>
+      <w:proofErr w:type="gramStart"/>
       <w:r>
         <w:t>myData</w:t>
       </w:r>
       <w:proofErr w:type="spellEnd"/>
       <w:r>
-        <w:t>[] = 10;</w:t>
+        <w:t>[</w:t>
+      </w:r>
+      <w:proofErr w:type="gramEnd"/>
+      <w:r>
+        <w:t>] = 10;</w:t>
       </w:r>
     </w:p>
     <w:p>
       <w:proofErr w:type="spellStart"/>
+      <w:proofErr w:type="gramStart"/>
       <w:r>
         <w:t>myData</w:t>
       </w:r>
       <w:proofErr w:type="spellEnd"/>
       <w:r>
-        <w:t>[] = 20;</w:t>
+        <w:t>[</w:t>
+      </w:r>
+      <w:proofErr w:type="gramEnd"/>
+      <w:r>
+        <w:t>] = 20;</w:t>
       </w:r>
     </w:p>
     <w:p/>
     <w:p>
       <w:r>
-        <w:t>Would add the number 10 to the end of the collection. When the collection is created it automatically has a single element with a key of 0. So the value 10 would be added with a ke</w:t>
+        <w:t xml:space="preserve">Would add the number 10 to the end of the collection. When the collection is created it automatically has a single element with a key of 0. </w:t>
+      </w:r>
+      <w:proofErr w:type="gramStart"/>
+      <w:r>
+        <w:t>So</w:t>
+      </w:r>
+      <w:proofErr w:type="gramEnd"/>
+      <w:r>
+        <w:t xml:space="preserve"> the value 10 would be added with a ke</w:t>
       </w:r>
       <w:r>
         <w:t xml:space="preserve">y value of </w:t>
@@ -8828,19 +9628,33 @@
         <w:t>1</w:t>
       </w:r>
       <w:r>
-        <w:t>. Likewise the value 20 would be added with a key value of 2.</w:t>
-      </w:r>
-    </w:p>
-    <w:p>
-      <w:r>
-        <w:t>The key assigned to a collection can be replaced by assigning a new key value to an existing key. For  example</w:t>
-      </w:r>
+        <w:t xml:space="preserve">. </w:t>
+      </w:r>
+      <w:proofErr w:type="gramStart"/>
+      <w:r>
+        <w:t>Likewise</w:t>
+      </w:r>
+      <w:proofErr w:type="gramEnd"/>
+      <w:r>
+        <w:t xml:space="preserve"> the value 20 would be added with a key value of 2.</w:t>
+      </w:r>
+    </w:p>
+    <w:p>
+      <w:r>
+        <w:t xml:space="preserve">The key assigned to a collection can be replaced by assigning a new key value to an existing key. </w:t>
+      </w:r>
+      <w:proofErr w:type="gramStart"/>
+      <w:r>
+        <w:t>For  example</w:t>
+      </w:r>
+      <w:proofErr w:type="gramEnd"/>
       <w:r>
         <w:t xml:space="preserve">, using the collection from the previous example, </w:t>
       </w:r>
     </w:p>
     <w:p>
       <w:proofErr w:type="spellStart"/>
+      <w:proofErr w:type="gramStart"/>
       <w:r>
         <w:t>m</w:t>
       </w:r>
@@ -8849,7 +9663,11 @@
       </w:r>
       <w:proofErr w:type="spellEnd"/>
       <w:r>
-        <w:t>[0=3] = 3;</w:t>
+        <w:t>[</w:t>
+      </w:r>
+      <w:proofErr w:type="gramEnd"/>
+      <w:r>
+        <w:t>0=3] = 3;</w:t>
       </w:r>
     </w:p>
     <w:p>
@@ -8869,17 +9687,41 @@
     </w:p>
     <w:p>
       <w:r>
-        <w:t>var c1 = { “word1”: “hello” };</w:t>
-      </w:r>
-    </w:p>
-    <w:p>
-      <w:r>
-        <w:t>var c2 = { “word2”: “World” };</w:t>
-      </w:r>
-    </w:p>
-    <w:p>
-      <w:r>
-        <w:t>var result = { “word1.word2”: c1 + c2 };</w:t>
+        <w:t xml:space="preserve">var c1 = </w:t>
+      </w:r>
+      <w:proofErr w:type="gramStart"/>
+      <w:r>
+        <w:t>{ “</w:t>
+      </w:r>
+      <w:proofErr w:type="gramEnd"/>
+      <w:r>
+        <w:t>word1”: “hello” };</w:t>
+      </w:r>
+    </w:p>
+    <w:p>
+      <w:r>
+        <w:t xml:space="preserve">var c2 = </w:t>
+      </w:r>
+      <w:proofErr w:type="gramStart"/>
+      <w:r>
+        <w:t>{ “</w:t>
+      </w:r>
+      <w:proofErr w:type="gramEnd"/>
+      <w:r>
+        <w:t>word2”: “World” };</w:t>
+      </w:r>
+    </w:p>
+    <w:p>
+      <w:r>
+        <w:t xml:space="preserve">var result = </w:t>
+      </w:r>
+      <w:proofErr w:type="gramStart"/>
+      <w:r>
+        <w:t>{ “</w:t>
+      </w:r>
+      <w:proofErr w:type="gramEnd"/>
+      <w:r>
+        <w:t>word1.word2”: c1 + c2 };</w:t>
       </w:r>
     </w:p>
     <w:p/>
@@ -8902,23 +9744,49 @@
     <w:p/>
     <w:p>
       <w:r>
-        <w:t>var a = { 100.00, 125.00, 300.00 };</w:t>
-      </w:r>
-    </w:p>
-    <w:p>
-      <w:r>
-        <w:t>a *= .75;</w:t>
-      </w:r>
-    </w:p>
-    <w:p>
-      <w:r>
-        <w:t>print(a);</w:t>
-      </w:r>
+        <w:t xml:space="preserve">var a = </w:t>
+      </w:r>
+      <w:proofErr w:type="gramStart"/>
+      <w:r>
+        <w:t>{ 100.00</w:t>
+      </w:r>
+      <w:proofErr w:type="gramEnd"/>
+      <w:r>
+        <w:t>, 125.00, 300.00 };</w:t>
+      </w:r>
+    </w:p>
+    <w:p>
+      <w:r>
+        <w:t xml:space="preserve">a *= </w:t>
+      </w:r>
+      <w:proofErr w:type="gramStart"/>
+      <w:r>
+        <w:t>.75;</w:t>
+      </w:r>
+      <w:proofErr w:type="gramEnd"/>
+    </w:p>
+    <w:p>
+      <w:r>
+        <w:t>print(a</w:t>
+      </w:r>
+      <w:proofErr w:type="gramStart"/>
+      <w:r>
+        <w:t>);</w:t>
+      </w:r>
+      <w:proofErr w:type="gramEnd"/>
     </w:p>
     <w:p/>
     <w:p>
       <w:r>
-        <w:t>would multiply each element of the values in the collection referenced by variable a by the number .75 and assign the result to the a collection.</w:t>
+        <w:t xml:space="preserve">would multiply each element of the values in the collection referenced by variable a by the number .75 and assign the result to </w:t>
+      </w:r>
+      <w:proofErr w:type="gramStart"/>
+      <w:r>
+        <w:t>the a</w:t>
+      </w:r>
+      <w:proofErr w:type="gramEnd"/>
+      <w:r>
+        <w:t xml:space="preserve"> collection.</w:t>
       </w:r>
       <w:r>
         <w:t xml:space="preserve"> </w:t>
@@ -8932,28 +9800,70 @@
     </w:p>
     <w:p>
       <w:r>
-        <w:t>var a = { 200, 300, 400 };</w:t>
-      </w:r>
-    </w:p>
-    <w:p>
-      <w:r>
-        <w:t>var b = { 1000, 1100, 1200 };</w:t>
-      </w:r>
-    </w:p>
-    <w:p>
-      <w:r>
-        <w:t>var c = a + b;</w:t>
-      </w:r>
-    </w:p>
-    <w:p>
-      <w:r>
-        <w:t>print(c);</w:t>
-      </w:r>
+        <w:t xml:space="preserve">var a = </w:t>
+      </w:r>
+      <w:proofErr w:type="gramStart"/>
+      <w:r>
+        <w:t>{ 200</w:t>
+      </w:r>
+      <w:proofErr w:type="gramEnd"/>
+      <w:r>
+        <w:t>, 300, 400 };</w:t>
+      </w:r>
+    </w:p>
+    <w:p>
+      <w:r>
+        <w:t xml:space="preserve">var b = </w:t>
+      </w:r>
+      <w:proofErr w:type="gramStart"/>
+      <w:r>
+        <w:t>{ 1000</w:t>
+      </w:r>
+      <w:proofErr w:type="gramEnd"/>
+      <w:r>
+        <w:t>, 1100, 1200 };</w:t>
+      </w:r>
+    </w:p>
+    <w:p>
+      <w:r>
+        <w:t xml:space="preserve">var c = a + </w:t>
+      </w:r>
+      <w:proofErr w:type="gramStart"/>
+      <w:r>
+        <w:t>b;</w:t>
+      </w:r>
+      <w:proofErr w:type="gramEnd"/>
+    </w:p>
+    <w:p>
+      <w:r>
+        <w:t>print(c</w:t>
+      </w:r>
+      <w:proofErr w:type="gramStart"/>
+      <w:r>
+        <w:t>);</w:t>
+      </w:r>
+      <w:proofErr w:type="gramEnd"/>
     </w:p>
     <w:p/>
     <w:p>
       <w:r>
-        <w:t>Would add each element in the a collection with each element in the b collection and assign the result to the c collection. So the previous example would print { 1200, 1400, 1600</w:t>
+        <w:t xml:space="preserve">Would add each element in </w:t>
+      </w:r>
+      <w:proofErr w:type="gramStart"/>
+      <w:r>
+        <w:t>the a</w:t>
+      </w:r>
+      <w:proofErr w:type="gramEnd"/>
+      <w:r>
+        <w:t xml:space="preserve"> collection with each element in the b collection and assign the result to the c collection. So the previous example would print </w:t>
+      </w:r>
+      <w:proofErr w:type="gramStart"/>
+      <w:r>
+        <w:t>{ 1200</w:t>
+      </w:r>
+      <w:proofErr w:type="gramEnd"/>
+      <w:r>
+        <w:t>, 1400, 1600</w:t>
       </w:r>
       <w:r>
         <w:t xml:space="preserve"> }.</w:t>
@@ -9022,7 +9932,15 @@
     </w:p>
     <w:p>
       <w:r>
-        <w:t xml:space="preserve">Anytime you assign a value to a collection and the key for that element does not exist a new element is added to the collection. If the key does exist the element in the collection is updated. </w:t>
+        <w:t xml:space="preserve">Anytime you assign a value to a collection and the key for that element does not exist a new element is added to the collection. If the key does </w:t>
+      </w:r>
+      <w:proofErr w:type="gramStart"/>
+      <w:r>
+        <w:t>exist</w:t>
+      </w:r>
+      <w:proofErr w:type="gramEnd"/>
+      <w:r>
+        <w:t xml:space="preserve"> the element in the collection is updated. </w:t>
       </w:r>
       <w:r>
         <w:t xml:space="preserve">If you assign the value </w:t>
@@ -9049,12 +9967,17 @@
     </w:p>
     <w:p>
       <w:proofErr w:type="spellStart"/>
+      <w:proofErr w:type="gramStart"/>
       <w:r>
         <w:t>myData</w:t>
       </w:r>
       <w:proofErr w:type="spellEnd"/>
       <w:r>
-        <w:t>[4] = 4;</w:t>
+        <w:t>[</w:t>
+      </w:r>
+      <w:proofErr w:type="gramEnd"/>
+      <w:r>
+        <w:t>4] = 4;</w:t>
       </w:r>
     </w:p>
     <w:p>
@@ -9083,12 +10006,17 @@
     </w:p>
     <w:p>
       <w:proofErr w:type="spellStart"/>
+      <w:proofErr w:type="gramStart"/>
       <w:r>
         <w:t>myData</w:t>
       </w:r>
       <w:proofErr w:type="spellEnd"/>
       <w:r>
-        <w:t>[1] = 1;</w:t>
+        <w:t>[</w:t>
+      </w:r>
+      <w:proofErr w:type="gramEnd"/>
+      <w:r>
+        <w:t>1] = 1;</w:t>
       </w:r>
     </w:p>
     <w:p>
@@ -9098,6 +10026,7 @@
     </w:p>
     <w:p>
       <w:proofErr w:type="spellStart"/>
+      <w:proofErr w:type="gramStart"/>
       <w:r>
         <w:t>m</w:t>
       </w:r>
@@ -9106,7 +10035,11 @@
       </w:r>
       <w:proofErr w:type="spellEnd"/>
       <w:r>
-        <w:t xml:space="preserve">[2] = </w:t>
+        <w:t>[</w:t>
+      </w:r>
+      <w:proofErr w:type="gramEnd"/>
+      <w:r>
+        <w:t xml:space="preserve">2] = </w:t>
       </w:r>
       <w:proofErr w:type="spellStart"/>
       <w:r>
@@ -9127,12 +10060,17 @@
     </w:p>
     <w:p>
       <w:proofErr w:type="spellStart"/>
+      <w:proofErr w:type="gramStart"/>
       <w:r>
         <w:t>myData</w:t>
       </w:r>
       <w:proofErr w:type="spellEnd"/>
       <w:r>
-        <w:t>[3=5] = 5;</w:t>
+        <w:t>[</w:t>
+      </w:r>
+      <w:proofErr w:type="gramEnd"/>
+      <w:r>
+        <w:t>3=5] = 5;</w:t>
       </w:r>
     </w:p>
     <w:p>
@@ -9153,7 +10091,15 @@
       </w:r>
       <w:proofErr w:type="spellEnd"/>
       <w:r>
-        <w:t xml:space="preserve"> = { };</w:t>
+        <w:t xml:space="preserve"> = </w:t>
+      </w:r>
+      <w:proofErr w:type="gramStart"/>
+      <w:r>
+        <w:t>{ }</w:t>
+      </w:r>
+      <w:proofErr w:type="gramEnd"/>
+      <w:r>
+        <w:t>;</w:t>
       </w:r>
     </w:p>
     <w:p>
@@ -9165,9 +10111,11 @@
         <w:t>MyStuff</w:t>
       </w:r>
       <w:proofErr w:type="spellEnd"/>
+      <w:proofErr w:type="gramStart"/>
       <w:r>
         <w:t>”;</w:t>
       </w:r>
+      <w:proofErr w:type="gramEnd"/>
     </w:p>
     <w:p>
       <w:proofErr w:type="spellStart"/>
@@ -9176,7 +10124,15 @@
       </w:r>
       <w:proofErr w:type="spellEnd"/>
       <w:r>
-        <w:t>[stuff] = { “Wrench”, “Hammer”, “Nail” };</w:t>
+        <w:t xml:space="preserve">[stuff] = </w:t>
+      </w:r>
+      <w:proofErr w:type="gramStart"/>
+      <w:r>
+        <w:t>{ “</w:t>
+      </w:r>
+      <w:proofErr w:type="gramEnd"/>
+      <w:r>
+        <w:t>Wrench”, “Hammer”, “Nail” };</w:t>
       </w:r>
     </w:p>
     <w:p>
@@ -9188,9 +10144,11 @@
         <w:t>YourStuff</w:t>
       </w:r>
       <w:proofErr w:type="spellEnd"/>
+      <w:proofErr w:type="gramStart"/>
       <w:r>
         <w:t>”;</w:t>
       </w:r>
+      <w:proofErr w:type="gramEnd"/>
     </w:p>
     <w:p>
       <w:proofErr w:type="spellStart"/>
@@ -9199,7 +10157,15 @@
       </w:r>
       <w:proofErr w:type="spellEnd"/>
       <w:r>
-        <w:t>[stuff] = { “Computer”, “Mouse”, “Desk” };</w:t>
+        <w:t xml:space="preserve">[stuff] = </w:t>
+      </w:r>
+      <w:proofErr w:type="gramStart"/>
+      <w:r>
+        <w:t>{ “</w:t>
+      </w:r>
+      <w:proofErr w:type="gramEnd"/>
+      <w:r>
+        <w:t>Computer”, “Mouse”, “Desk” };</w:t>
       </w:r>
     </w:p>
     <w:p/>
@@ -9241,7 +10207,11 @@
         <w:t xml:space="preserve">    </w:t>
       </w:r>
       <w:r>
-        <w:t>“EST”</w:t>
+        <w:t>“EST</w:t>
+      </w:r>
+      <w:proofErr w:type="gramStart"/>
+      <w:r>
+        <w:t>”</w:t>
       </w:r>
       <w:r>
         <w:t>:</w:t>
@@ -9249,6 +10219,7 @@
       <w:r>
         <w:t>{</w:t>
       </w:r>
+      <w:proofErr w:type="gramEnd"/>
       <w:r>
         <w:t xml:space="preserve"> </w:t>
       </w:r>
@@ -9260,6 +10231,7 @@
       <w:r>
         <w:t xml:space="preserve"> </w:t>
       </w:r>
+      <w:proofErr w:type="gramStart"/>
       <w:r>
         <w:t>{</w:t>
       </w:r>
@@ -9269,6 +10241,7 @@
       <w:r>
         <w:t>“</w:t>
       </w:r>
+      <w:proofErr w:type="gramEnd"/>
       <w:r>
         <w:t>VA</w:t>
       </w:r>
@@ -9305,11 +10278,16 @@
         <w:t>{“MA”, {</w:t>
       </w:r>
       <w:r>
-        <w:t xml:space="preserve">“Ocean City”, “Rockville” </w:t>
+        <w:t>“Ocean City”, “Rockville</w:t>
+      </w:r>
+      <w:proofErr w:type="gramStart"/>
+      <w:r>
+        <w:t xml:space="preserve">” </w:t>
       </w:r>
       <w:r>
         <w:t>}</w:t>
       </w:r>
+      <w:proofErr w:type="gramEnd"/>
       <w:r>
         <w:t xml:space="preserve"> </w:t>
       </w:r>
@@ -9328,16 +10306,25 @@
         <w:t xml:space="preserve">   </w:t>
       </w:r>
       <w:r>
-        <w:t>“PST”:</w:t>
-      </w:r>
-      <w:r>
-        <w:t xml:space="preserve">{ </w:t>
+        <w:t>“PST</w:t>
+      </w:r>
+      <w:proofErr w:type="gramStart"/>
+      <w:r>
+        <w:t>”:</w:t>
+      </w:r>
+      <w:r>
+        <w:t>{</w:t>
+      </w:r>
+      <w:proofErr w:type="gramEnd"/>
+      <w:r>
+        <w:t xml:space="preserve"> </w:t>
       </w:r>
     </w:p>
     <w:p>
       <w:r>
         <w:t xml:space="preserve">      </w:t>
       </w:r>
+      <w:proofErr w:type="gramStart"/>
       <w:r>
         <w:t>{</w:t>
       </w:r>
@@ -9345,7 +10332,11 @@
         <w:t xml:space="preserve"> </w:t>
       </w:r>
       <w:r>
-        <w:t>“WA”</w:t>
+        <w:t>“</w:t>
+      </w:r>
+      <w:proofErr w:type="gramEnd"/>
+      <w:r>
+        <w:t>WA”</w:t>
       </w:r>
       <w:r>
         <w:t>,</w:t>
@@ -9374,7 +10365,15 @@
     </w:p>
     <w:p>
       <w:r>
-        <w:t xml:space="preserve">     { “CA”, { “</w:t>
+        <w:t xml:space="preserve">     </w:t>
+      </w:r>
+      <w:proofErr w:type="gramStart"/>
+      <w:r>
+        <w:t>{ “</w:t>
+      </w:r>
+      <w:proofErr w:type="gramEnd"/>
+      <w:r>
+        <w:t>CA”, { “</w:t>
       </w:r>
       <w:proofErr w:type="spellStart"/>
       <w:r>
@@ -9406,8 +10405,13 @@
     </w:p>
     <w:p>
       <w:r>
-        <w:t>print(states[“EST”]);</w:t>
-      </w:r>
+        <w:t>print(states[“EST”]</w:t>
+      </w:r>
+      <w:proofErr w:type="gramStart"/>
+      <w:r>
+        <w:t>);</w:t>
+      </w:r>
+      <w:proofErr w:type="gramEnd"/>
     </w:p>
     <w:p>
       <w:r>
@@ -9438,7 +10442,15 @@
     </w:p>
     <w:p>
       <w:r>
-        <w:t>print(states[“EST”].order(</w:t>
+        <w:t>print(states[“EST”</w:t>
+      </w:r>
+      <w:proofErr w:type="gramStart"/>
+      <w:r>
+        <w:t>].order</w:t>
+      </w:r>
+      <w:proofErr w:type="gramEnd"/>
+      <w:r>
+        <w:t>(</w:t>
       </w:r>
       <w:r>
         <w:t>0, true));</w:t>
@@ -9446,7 +10458,15 @@
     </w:p>
     <w:p>
       <w:r>
-        <w:t>The order(0) tells the DSL that you want to sort the retrieved data on the first element of the retrieved data. In this case that is the state prefix.</w:t>
+        <w:t xml:space="preserve">The </w:t>
+      </w:r>
+      <w:proofErr w:type="gramStart"/>
+      <w:r>
+        <w:t>order(</w:t>
+      </w:r>
+      <w:proofErr w:type="gramEnd"/>
+      <w:r>
+        <w:t>0) tells the DSL that you want to sort the retrieved data on the first element of the retrieved data. In this case that is the state prefix.</w:t>
       </w:r>
       <w:r>
         <w:t xml:space="preserve"> The second parameter to the order function specifies you want the data retrieved in ascending order.</w:t>
@@ -9455,8 +10475,13 @@
     <w:p/>
     <w:p/>
     <w:p>
-      <w:r>
-        <w:t>print( states[0] );</w:t>
+      <w:proofErr w:type="gramStart"/>
+      <w:r>
+        <w:t>print( states</w:t>
+      </w:r>
+      <w:proofErr w:type="gramEnd"/>
+      <w:r>
+        <w:t>[0] );</w:t>
       </w:r>
     </w:p>
     <w:p>
@@ -9479,7 +10504,15 @@
       </w:r>
       <w:proofErr w:type="spellEnd"/>
       <w:r>
-        <w:t xml:space="preserve"> = states[1];</w:t>
+        <w:t xml:space="preserve"> = </w:t>
+      </w:r>
+      <w:proofErr w:type="gramStart"/>
+      <w:r>
+        <w:t>states[</w:t>
+      </w:r>
+      <w:proofErr w:type="gramEnd"/>
+      <w:r>
+        <w:t>1];</w:t>
       </w:r>
     </w:p>
     <w:p>
@@ -9497,17 +10530,35 @@
       </w:r>
       <w:proofErr w:type="spellEnd"/>
       <w:r>
-        <w:t xml:space="preserve"> set of collection values in ascending or descending manner</w:t>
-      </w:r>
-    </w:p>
-    <w:p>
-      <w:r>
-        <w:t>Where(collection elements, expression)</w:t>
-      </w:r>
-    </w:p>
-    <w:p>
-      <w:r>
-        <w:t>…  restricts a collections retrieved values where a set of keys matches the expression</w:t>
+        <w:t xml:space="preserve"> set of collection values in ascending or descending </w:t>
+      </w:r>
+      <w:proofErr w:type="gramStart"/>
+      <w:r>
+        <w:t>manner</w:t>
+      </w:r>
+      <w:proofErr w:type="gramEnd"/>
+    </w:p>
+    <w:p>
+      <w:proofErr w:type="gramStart"/>
+      <w:r>
+        <w:t>Where(</w:t>
+      </w:r>
+      <w:proofErr w:type="gramEnd"/>
+      <w:r>
+        <w:t>collection elements, expression)</w:t>
+      </w:r>
+    </w:p>
+    <w:p>
+      <w:r>
+        <w:t xml:space="preserve">…  restricts a </w:t>
+      </w:r>
+      <w:proofErr w:type="gramStart"/>
+      <w:r>
+        <w:t>collections</w:t>
+      </w:r>
+      <w:proofErr w:type="gramEnd"/>
+      <w:r>
+        <w:t xml:space="preserve"> retrieved values where a set of keys matches the expression</w:t>
       </w:r>
     </w:p>
     <w:p>
@@ -9543,9 +10594,14 @@
       </w:r>
     </w:p>
     <w:p>
+      <w:proofErr w:type="gramStart"/>
       <w:r>
         <w:lastRenderedPageBreak/>
-        <w:t>print(states[“EST”, “MA”]);</w:t>
+        <w:t>print(</w:t>
+      </w:r>
+      <w:proofErr w:type="gramEnd"/>
+      <w:r>
+        <w:t>states[“EST”, “MA”]);</w:t>
       </w:r>
     </w:p>
     <w:p/>
@@ -9580,7 +10636,15 @@
         <w:spacing w:line="252" w:lineRule="auto"/>
       </w:pPr>
       <w:r>
-        <w:t>Call write to save a collection or any set of retrieved values from a collection. The data will be saved in JSON format.</w:t>
+        <w:t xml:space="preserve">Call </w:t>
+      </w:r>
+      <w:proofErr w:type="gramStart"/>
+      <w:r>
+        <w:t>write</w:t>
+      </w:r>
+      <w:proofErr w:type="gramEnd"/>
+      <w:r>
+        <w:t xml:space="preserve"> to save a collection or any set of retrieved values from a collection. The data will be saved in JSON format.</w:t>
       </w:r>
     </w:p>
     <w:p>
@@ -9601,7 +10665,15 @@
         <w:spacing w:line="252" w:lineRule="auto"/>
       </w:pPr>
       <w:r>
-        <w:t xml:space="preserve">Call write to read a collection. The read method will translate the JSON format </w:t>
+        <w:t xml:space="preserve">Call </w:t>
+      </w:r>
+      <w:proofErr w:type="gramStart"/>
+      <w:r>
+        <w:t>write</w:t>
+      </w:r>
+      <w:proofErr w:type="gramEnd"/>
+      <w:r>
+        <w:t xml:space="preserve"> to read a collection. The read method will translate the JSON format </w:t>
       </w:r>
       <w:proofErr w:type="spellStart"/>
       <w:r>
@@ -9639,12 +10711,25 @@
     <w:p/>
     <w:p>
       <w:r>
-        <w:t>var c = { 1, 2, 3 };</w:t>
-      </w:r>
-    </w:p>
-    <w:p>
-      <w:r>
-        <w:t>Write(“</w:t>
+        <w:t xml:space="preserve">var c = </w:t>
+      </w:r>
+      <w:proofErr w:type="gramStart"/>
+      <w:r>
+        <w:t>{ 1</w:t>
+      </w:r>
+      <w:proofErr w:type="gramEnd"/>
+      <w:r>
+        <w:t>, 2, 3 };</w:t>
+      </w:r>
+    </w:p>
+    <w:p>
+      <w:proofErr w:type="gramStart"/>
+      <w:r>
+        <w:t>Write(</w:t>
+      </w:r>
+      <w:proofErr w:type="gramEnd"/>
+      <w:r>
+        <w:t>“</w:t>
       </w:r>
       <w:r>
         <w:t>https://www.someserver.com</w:t>
@@ -12297,7 +13382,15 @@
               <w:t>reference to the variable or collection on the right side.</w:t>
             </w:r>
             <w:r>
-              <w:t xml:space="preserve"> Any changes to the left side variable also effect the right side variable.</w:t>
+              <w:t xml:space="preserve"> Any changes to the left side variable also effect the </w:t>
+            </w:r>
+            <w:proofErr w:type="gramStart"/>
+            <w:r>
+              <w:t>right side</w:t>
+            </w:r>
+            <w:proofErr w:type="gramEnd"/>
+            <w:r>
+              <w:t xml:space="preserve"> variable.</w:t>
             </w:r>
           </w:p>
         </w:tc>
@@ -13028,23 +14121,41 @@
           <w:b/>
           <w:bCs/>
         </w:rPr>
-        <w:t>F += 5;</w:t>
-      </w:r>
-    </w:p>
-    <w:p>
-      <w:pPr>
-        <w:ind w:firstLine="720"/>
-      </w:pPr>
+        <w:t xml:space="preserve">F += </w:t>
+      </w:r>
+      <w:proofErr w:type="gramStart"/>
       <w:r>
         <w:rPr>
           <w:b/>
           <w:bCs/>
         </w:rPr>
-        <w:t>c = (70-32) * 5/9</w:t>
+        <w:t>5;</w:t>
+      </w:r>
+      <w:proofErr w:type="gramEnd"/>
+    </w:p>
+    <w:p>
+      <w:pPr>
+        <w:ind w:firstLine="720"/>
+      </w:pPr>
+      <w:r>
+        <w:rPr>
+          <w:b/>
+          <w:bCs/>
+        </w:rPr>
+        <w:t xml:space="preserve">c = (70-32) * </w:t>
+      </w:r>
+      <w:proofErr w:type="gramStart"/>
+      <w:r>
+        <w:rPr>
+          <w:b/>
+          <w:bCs/>
+        </w:rPr>
+        <w:t>5/9</w:t>
       </w:r>
       <w:r>
         <w:t>;</w:t>
       </w:r>
+      <w:proofErr w:type="gramEnd"/>
     </w:p>
     <w:p>
       <w:pPr>
@@ -13261,7 +14372,15 @@
           </w:tcPr>
           <w:p>
             <w:r>
-              <w:t xml:space="preserve">Unary Positive,  Multiplies </w:t>
+              <w:t xml:space="preserve">Unary </w:t>
+            </w:r>
+            <w:proofErr w:type="gramStart"/>
+            <w:r>
+              <w:t>Positive,  Multiplies</w:t>
+            </w:r>
+            <w:proofErr w:type="gramEnd"/>
+            <w:r>
+              <w:t xml:space="preserve"> </w:t>
             </w:r>
             <w:r>
               <w:t xml:space="preserve">the following target by 1. Note: In the compiler unary positive is ignored since 1 * any value </w:t>
@@ -13395,31 +14514,51 @@
     </w:p>
     <w:p>
       <w:r>
-        <w:t>a = !</w:t>
+        <w:t xml:space="preserve">a </w:t>
+      </w:r>
+      <w:proofErr w:type="gramStart"/>
+      <w:r>
+        <w:t>= !</w:t>
       </w:r>
       <w:proofErr w:type="spellStart"/>
       <w:r>
         <w:t>GetResult</w:t>
       </w:r>
       <w:proofErr w:type="spellEnd"/>
+      <w:proofErr w:type="gramEnd"/>
       <w:r>
         <w:t>(1, 2);</w:t>
       </w:r>
     </w:p>
     <w:p>
       <w:r>
-        <w:t>b = -55;</w:t>
-      </w:r>
-    </w:p>
-    <w:p>
-      <w:r>
-        <w:t>c = +100;</w:t>
-      </w:r>
-    </w:p>
-    <w:p>
-      <w:r>
-        <w:t>d = (1 + -1);</w:t>
-      </w:r>
+        <w:t xml:space="preserve">b = </w:t>
+      </w:r>
+      <w:proofErr w:type="gramStart"/>
+      <w:r>
+        <w:t>-55;</w:t>
+      </w:r>
+      <w:proofErr w:type="gramEnd"/>
+    </w:p>
+    <w:p>
+      <w:r>
+        <w:t xml:space="preserve">c = </w:t>
+      </w:r>
+      <w:proofErr w:type="gramStart"/>
+      <w:r>
+        <w:t>+100;</w:t>
+      </w:r>
+      <w:proofErr w:type="gramEnd"/>
+    </w:p>
+    <w:p>
+      <w:r>
+        <w:t>d = (1 + -1</w:t>
+      </w:r>
+      <w:proofErr w:type="gramStart"/>
+      <w:r>
+        <w:t>);</w:t>
+      </w:r>
+      <w:proofErr w:type="gramEnd"/>
     </w:p>
     <w:p>
       <w:r>
@@ -13434,8 +14573,13 @@
     </w:p>
     <w:p>
       <w:r>
-        <w:t>a = !!5;</w:t>
-      </w:r>
+        <w:t>a = !!</w:t>
+      </w:r>
+      <w:proofErr w:type="gramStart"/>
+      <w:r>
+        <w:t>5;</w:t>
+      </w:r>
+      <w:proofErr w:type="gramEnd"/>
     </w:p>
     <w:p>
       <w:r>
@@ -13453,8 +14597,13 @@
         <w:t>-</w:t>
       </w:r>
       <w:r>
-        <w:t>--5;</w:t>
-      </w:r>
+        <w:t>--</w:t>
+      </w:r>
+      <w:proofErr w:type="gramStart"/>
+      <w:r>
+        <w:t>5;</w:t>
+      </w:r>
+      <w:proofErr w:type="gramEnd"/>
     </w:p>
     <w:p>
       <w:r>
@@ -13490,8 +14639,13 @@
     </w:p>
     <w:p>
       <w:r>
-        <w:t>b = 5;</w:t>
-      </w:r>
+        <w:t xml:space="preserve">b = </w:t>
+      </w:r>
+      <w:proofErr w:type="gramStart"/>
+      <w:r>
+        <w:t>5;</w:t>
+      </w:r>
+      <w:proofErr w:type="gramEnd"/>
     </w:p>
     <w:p>
       <w:r>
@@ -13509,8 +14663,13 @@
     </w:p>
     <w:p>
       <w:r>
-        <w:t>a = 5 - -5;</w:t>
-      </w:r>
+        <w:t xml:space="preserve">a = 5 - </w:t>
+      </w:r>
+      <w:proofErr w:type="gramStart"/>
+      <w:r>
+        <w:t>-5;</w:t>
+      </w:r>
+      <w:proofErr w:type="gramEnd"/>
     </w:p>
     <w:p>
       <w:r>
@@ -13520,8 +14679,13 @@
     <w:p/>
     <w:p>
       <w:r>
-        <w:t>a = 5 - (-b);</w:t>
-      </w:r>
+        <w:t>a = 5 - (-b</w:t>
+      </w:r>
+      <w:proofErr w:type="gramStart"/>
+      <w:r>
+        <w:t>);</w:t>
+      </w:r>
+      <w:proofErr w:type="gramEnd"/>
     </w:p>
     <w:p>
       <w:r>
@@ -13530,8 +14694,13 @@
     </w:p>
     <w:p>
       <w:r>
-        <w:t>a = 5 + 5;</w:t>
-      </w:r>
+        <w:t xml:space="preserve">a = 5 + </w:t>
+      </w:r>
+      <w:proofErr w:type="gramStart"/>
+      <w:r>
+        <w:t>5;</w:t>
+      </w:r>
+      <w:proofErr w:type="gramEnd"/>
     </w:p>
     <w:p/>
     <w:p>
@@ -13542,12 +14711,22 @@
     <w:p/>
     <w:p>
       <w:r>
-        <w:t>a = 10;</w:t>
-      </w:r>
-    </w:p>
-    <w:p>
-      <w:r>
-        <w:t>a  = -5 + -6;</w:t>
+        <w:t xml:space="preserve">a = </w:t>
+      </w:r>
+      <w:proofErr w:type="gramStart"/>
+      <w:r>
+        <w:t>10;</w:t>
+      </w:r>
+      <w:proofErr w:type="gramEnd"/>
+    </w:p>
+    <w:p>
+      <w:proofErr w:type="gramStart"/>
+      <w:r>
+        <w:t>a  =</w:t>
+      </w:r>
+      <w:proofErr w:type="gramEnd"/>
+      <w:r>
+        <w:t xml:space="preserve"> -5 + -6;</w:t>
       </w:r>
     </w:p>
     <w:p/>
@@ -13562,7 +14741,15 @@
         <w:t xml:space="preserve"> is evaluated </w:t>
       </w:r>
       <w:r>
-        <w:t xml:space="preserve">from right to left for unary operations. Once all of the unary operations have </w:t>
+        <w:t xml:space="preserve">from right to left for unary operations. Once </w:t>
+      </w:r>
+      <w:proofErr w:type="gramStart"/>
+      <w:r>
+        <w:t>all of</w:t>
+      </w:r>
+      <w:proofErr w:type="gramEnd"/>
+      <w:r>
+        <w:t xml:space="preserve"> the unary operations have </w:t>
       </w:r>
       <w:r>
         <w:t>been calculated, the results are added together resulting in –11 being assigned to the variable a.</w:t>
@@ -13619,8 +14806,13 @@
         <w:t xml:space="preserve">const </w:t>
       </w:r>
       <w:r>
-        <w:t>= 100.0;</w:t>
-      </w:r>
+        <w:t xml:space="preserve">= </w:t>
+      </w:r>
+      <w:proofErr w:type="gramStart"/>
+      <w:r>
+        <w:t>100.0;</w:t>
+      </w:r>
+      <w:proofErr w:type="gramEnd"/>
     </w:p>
     <w:p>
       <w:pPr>
@@ -13958,7 +15150,15 @@
     </w:p>
     <w:p>
       <w:r>
-        <w:t xml:space="preserve">The default statement is similar to case except an expression is not provided. </w:t>
+        <w:t xml:space="preserve">The default statement is </w:t>
+      </w:r>
+      <w:proofErr w:type="gramStart"/>
+      <w:r>
+        <w:t>similar to</w:t>
+      </w:r>
+      <w:proofErr w:type="gramEnd"/>
+      <w:r>
+        <w:t xml:space="preserve"> case except an expression is not provided. </w:t>
       </w:r>
       <w:r>
         <w:t>D</w:t>
@@ -14207,13 +15407,23 @@
       </w:r>
     </w:p>
     <w:p>
-      <w:r>
-        <w:t>print(“Hello”, “ World”);</w:t>
-      </w:r>
-    </w:p>
-    <w:p>
-      <w:r>
-        <w:t>print(“Hello World”);</w:t>
+      <w:proofErr w:type="gramStart"/>
+      <w:r>
+        <w:t>print(</w:t>
+      </w:r>
+      <w:proofErr w:type="gramEnd"/>
+      <w:r>
+        <w:t>“Hello”, “ World”);</w:t>
+      </w:r>
+    </w:p>
+    <w:p>
+      <w:proofErr w:type="gramStart"/>
+      <w:r>
+        <w:t>print(</w:t>
+      </w:r>
+      <w:proofErr w:type="gramEnd"/>
+      <w:r>
+        <w:t>“Hello World”);</w:t>
       </w:r>
     </w:p>
     <w:p/>
@@ -14403,6 +15613,7 @@
         </w:r>
       </w:ins>
       <w:proofErr w:type="spellStart"/>
+      <w:proofErr w:type="gramStart"/>
       <w:r>
         <w:t>M</w:t>
       </w:r>
@@ -14411,7 +15622,11 @@
       </w:r>
       <w:proofErr w:type="spellEnd"/>
       <w:r>
-        <w:t>()</w:t>
+        <w:t>(</w:t>
+      </w:r>
+      <w:proofErr w:type="gramEnd"/>
+      <w:r>
+        <w:t>)</w:t>
       </w:r>
       <w:ins w:id="54" w:author="Kelly Wilson" w:date="2023-10-12T16:55:00Z">
         <w:r>
@@ -14432,8 +15647,13 @@
         <w:t>r</w:t>
       </w:r>
       <w:r>
-        <w:t>eturn $1 + $2;</w:t>
-      </w:r>
+        <w:t xml:space="preserve">eturn $1 + </w:t>
+      </w:r>
+      <w:proofErr w:type="gramStart"/>
+      <w:r>
+        <w:t>$2;</w:t>
+      </w:r>
+      <w:proofErr w:type="gramEnd"/>
     </w:p>
     <w:p>
       <w:r>
@@ -14457,12 +15677,17 @@
         </w:r>
       </w:ins>
       <w:proofErr w:type="spellStart"/>
+      <w:proofErr w:type="gramStart"/>
       <w:r>
         <w:t>MyFunction</w:t>
       </w:r>
       <w:proofErr w:type="spellEnd"/>
       <w:r>
-        <w:t>(a, b)</w:t>
+        <w:t>(</w:t>
+      </w:r>
+      <w:proofErr w:type="gramEnd"/>
+      <w:r>
+        <w:t>a, b)</w:t>
       </w:r>
       <w:ins w:id="57" w:author="Kelly Wilson" w:date="2023-10-12T16:56:00Z">
         <w:r>
@@ -14483,8 +15708,13 @@
         <w:t>r</w:t>
       </w:r>
       <w:r>
-        <w:t>eturn a + b;</w:t>
-      </w:r>
+        <w:t xml:space="preserve">eturn a + </w:t>
+      </w:r>
+      <w:proofErr w:type="gramStart"/>
+      <w:r>
+        <w:t>b;</w:t>
+      </w:r>
+      <w:proofErr w:type="gramEnd"/>
     </w:p>
     <w:p>
       <w:r>
@@ -14914,8 +16144,13 @@
       <w:pPr>
         <w:pStyle w:val="Heading2"/>
       </w:pPr>
-      <w:r>
-        <w:t xml:space="preserve">random(low, high) </w:t>
+      <w:proofErr w:type="gramStart"/>
+      <w:r>
+        <w:t>random(</w:t>
+      </w:r>
+      <w:proofErr w:type="gramEnd"/>
+      <w:r>
+        <w:t xml:space="preserve">low, high) </w:t>
       </w:r>
     </w:p>
     <w:p>
@@ -14946,11 +16181,16 @@
       <w:pPr>
         <w:pStyle w:val="Heading2"/>
       </w:pPr>
+      <w:proofErr w:type="gramStart"/>
       <w:r>
         <w:t>t</w:t>
       </w:r>
       <w:r>
-        <w:t>ick()</w:t>
+        <w:t>ick(</w:t>
+      </w:r>
+      <w:proofErr w:type="gramEnd"/>
+      <w:r>
+        <w:t>)</w:t>
       </w:r>
     </w:p>
     <w:p>
@@ -14984,20 +16224,49 @@
           <w:i/>
           <w:iCs/>
         </w:rPr>
-        <w:t>Note: printf() can also be used, the DSL treats print and printf the same way.</w:t>
+        <w:t xml:space="preserve">Note: </w:t>
+      </w:r>
+      <w:proofErr w:type="gramStart"/>
+      <w:r>
+        <w:rPr>
+          <w:i/>
+          <w:iCs/>
+        </w:rPr>
+        <w:t>printf(</w:t>
+      </w:r>
+      <w:proofErr w:type="gramEnd"/>
+      <w:r>
+        <w:rPr>
+          <w:i/>
+          <w:iCs/>
+        </w:rPr>
+        <w:t>) can also be used, the DSL treats print and printf the same way.</w:t>
       </w:r>
     </w:p>
     <w:p>
       <w:pPr>
         <w:pStyle w:val="Heading2"/>
       </w:pPr>
-      <w:r>
-        <w:t>input()</w:t>
-      </w:r>
-    </w:p>
-    <w:p>
-      <w:r>
-        <w:t xml:space="preserve">The input() function reads text input from the standard input stream. This is normally the console and is provided by the </w:t>
+      <w:proofErr w:type="gramStart"/>
+      <w:r>
+        <w:t>input(</w:t>
+      </w:r>
+      <w:proofErr w:type="gramEnd"/>
+      <w:r>
+        <w:t>)</w:t>
+      </w:r>
+    </w:p>
+    <w:p>
+      <w:r>
+        <w:t xml:space="preserve">The </w:t>
+      </w:r>
+      <w:proofErr w:type="gramStart"/>
+      <w:r>
+        <w:t>input(</w:t>
+      </w:r>
+      <w:proofErr w:type="gramEnd"/>
+      <w:r>
+        <w:t xml:space="preserve">) function reads text input from the standard input stream. This is normally the console and is provided by the </w:t>
       </w:r>
       <w:r>
         <w:t>DSL for debugging. To read input from a device the event system should normally be used.</w:t>
@@ -15223,12 +16492,17 @@
           <w:t xml:space="preserve">var </w:t>
         </w:r>
         <w:proofErr w:type="spellStart"/>
+        <w:proofErr w:type="gramStart"/>
         <w:r>
           <w:t>OnMouse</w:t>
         </w:r>
         <w:proofErr w:type="spellEnd"/>
         <w:r>
-          <w:t>(left, right, x, y)</w:t>
+          <w:t>(</w:t>
+        </w:r>
+        <w:proofErr w:type="gramEnd"/>
+        <w:r>
+          <w:t>left, right, x, y)</w:t>
         </w:r>
       </w:ins>
     </w:p>
@@ -15328,10 +16602,12 @@
           </w:tcPr>
           <w:p>
             <w:proofErr w:type="spellStart"/>
+            <w:proofErr w:type="gramStart"/>
             <w:r>
               <w:t>signal.ignore</w:t>
             </w:r>
             <w:proofErr w:type="spellEnd"/>
+            <w:proofErr w:type="gramEnd"/>
           </w:p>
         </w:tc>
         <w:tc>
@@ -15349,38 +16625,48 @@
     <w:p/>
     <w:p>
       <w:proofErr w:type="spellStart"/>
+      <w:proofErr w:type="gramStart"/>
       <w:r>
         <w:t>signal.ignore</w:t>
       </w:r>
       <w:proofErr w:type="spellEnd"/>
+      <w:proofErr w:type="gramEnd"/>
     </w:p>
     <w:p>
       <w:proofErr w:type="spellStart"/>
+      <w:proofErr w:type="gramStart"/>
       <w:r>
         <w:t>signal.restart</w:t>
       </w:r>
       <w:proofErr w:type="spellEnd"/>
+      <w:proofErr w:type="gramEnd"/>
     </w:p>
     <w:p>
       <w:proofErr w:type="spellStart"/>
+      <w:proofErr w:type="gramStart"/>
       <w:r>
         <w:t>signal.quit</w:t>
       </w:r>
       <w:proofErr w:type="spellEnd"/>
+      <w:proofErr w:type="gramEnd"/>
     </w:p>
     <w:p>
       <w:proofErr w:type="spellStart"/>
+      <w:proofErr w:type="gramStart"/>
       <w:r>
         <w:t>signal.handled</w:t>
       </w:r>
       <w:proofErr w:type="spellEnd"/>
+      <w:proofErr w:type="gramEnd"/>
     </w:p>
     <w:p>
       <w:proofErr w:type="spellStart"/>
+      <w:proofErr w:type="gramStart"/>
       <w:r>
         <w:t>signal.waitandretry</w:t>
       </w:r>
       <w:proofErr w:type="spellEnd"/>
+      <w:proofErr w:type="gramEnd"/>
     </w:p>
     <w:p/>
     <w:p>
@@ -15404,7 +16690,15 @@
       </w:pPr>
       <w:ins w:id="81" w:author="Kelly Wilson" w:date="2023-10-12T20:51:00Z">
         <w:r>
-          <w:t xml:space="preserve">By default event functions are called in the order the program scripts are compiled. </w:t>
+          <w:t xml:space="preserve">By </w:t>
+        </w:r>
+        <w:proofErr w:type="gramStart"/>
+        <w:r>
+          <w:t>default</w:t>
+        </w:r>
+        <w:proofErr w:type="gramEnd"/>
+        <w:r>
+          <w:t xml:space="preserve"> event functions are called in the order the program scripts are compiled. </w:t>
         </w:r>
       </w:ins>
       <w:ins w:id="82" w:author="Kelly Wilson" w:date="2023-10-12T20:52:00Z">
@@ -15432,7 +16726,15 @@
         </w:r>
         <w:proofErr w:type="spellEnd"/>
         <w:r>
-          <w:t xml:space="preserve"> file the compiler will build one for you the first time that the compiler is run. </w:t>
+          <w:t xml:space="preserve"> </w:t>
+        </w:r>
+        <w:proofErr w:type="gramStart"/>
+        <w:r>
+          <w:t>file</w:t>
+        </w:r>
+        <w:proofErr w:type="gramEnd"/>
+        <w:r>
+          <w:t xml:space="preserve"> the compiler will build one for you the first time that the compiler is run. </w:t>
         </w:r>
       </w:ins>
       <w:ins w:id="85" w:author="Kelly Wilson" w:date="2023-10-12T21:11:00Z">
@@ -15517,12 +16819,17 @@
         <w:t xml:space="preserve">var </w:t>
       </w:r>
       <w:proofErr w:type="spellStart"/>
+      <w:proofErr w:type="gramStart"/>
       <w:r>
         <w:t>OnMySpecialEvent</w:t>
       </w:r>
       <w:proofErr w:type="spellEnd"/>
       <w:r>
-        <w:t>()</w:t>
+        <w:t>(</w:t>
+      </w:r>
+      <w:proofErr w:type="gramEnd"/>
+      <w:r>
+        <w:t>)</w:t>
       </w:r>
     </w:p>
     <w:p>
@@ -15537,7 +16844,23 @@
     </w:p>
     <w:p>
       <w:r>
-        <w:t xml:space="preserve">If you try to call this event function directly the compiler will generate an error. Event functions can’t be called directly. Instead you have to </w:t>
+        <w:t xml:space="preserve">If you try to call this event function directly the compiler will generate an error. Event functions </w:t>
+      </w:r>
+      <w:proofErr w:type="gramStart"/>
+      <w:r>
+        <w:t>can’t</w:t>
+      </w:r>
+      <w:proofErr w:type="gramEnd"/>
+      <w:r>
+        <w:t xml:space="preserve"> be called directly. </w:t>
+      </w:r>
+      <w:proofErr w:type="gramStart"/>
+      <w:r>
+        <w:t>Instead</w:t>
+      </w:r>
+      <w:proofErr w:type="gramEnd"/>
+      <w:r>
+        <w:t xml:space="preserve"> you have to </w:t>
       </w:r>
       <w:r>
         <w:t>call the event by calling it though the events program. For example, to call the event created in the previous example, you would add code like this:</w:t>
@@ -15550,8 +16873,13 @@
       </w:r>
       <w:proofErr w:type="spellEnd"/>
       <w:r>
-        <w:t>(…);</w:t>
-      </w:r>
+        <w:t>(…</w:t>
+      </w:r>
+      <w:proofErr w:type="gramStart"/>
+      <w:r>
+        <w:t>);</w:t>
+      </w:r>
+      <w:proofErr w:type="gramEnd"/>
     </w:p>
     <w:p/>
     <w:p>
@@ -15614,7 +16942,15 @@
     </w:p>
     <w:p>
       <w:r>
-        <w:t>Called when the local system mouse is clicked, moved, or performs some kind of drag operation.</w:t>
+        <w:t xml:space="preserve">Called when the local system mouse is clicked, moved, or performs </w:t>
+      </w:r>
+      <w:proofErr w:type="gramStart"/>
+      <w:r>
+        <w:t>some kind of drag</w:t>
+      </w:r>
+      <w:proofErr w:type="gramEnd"/>
+      <w:r>
+        <w:t xml:space="preserve"> operation.</w:t>
       </w:r>
     </w:p>
     <w:p>
@@ -15684,10 +17020,12 @@
         <w:t xml:space="preserve">at the rate set by </w:t>
       </w:r>
       <w:proofErr w:type="spellStart"/>
+      <w:proofErr w:type="gramStart"/>
       <w:r>
         <w:t>tick.rate</w:t>
       </w:r>
       <w:proofErr w:type="spellEnd"/>
+      <w:proofErr w:type="gramEnd"/>
       <w:r>
         <w:t>. The default interval is every 1/10</w:t>
       </w:r>
@@ -15804,161 +17142,13 @@
     <w:p>
       <w:pPr>
         <w:spacing w:line="252" w:lineRule="auto"/>
-        <w:ind w:firstLine="720"/>
-      </w:pPr>
-      <w:r>
-        <w:t xml:space="preserve">default: { return </w:t>
-      </w:r>
-      <w:proofErr w:type="spellStart"/>
-      <w:r>
-        <w:t>error.</w:t>
-      </w:r>
-      <w:r>
-        <w:t>quit</w:t>
-      </w:r>
-      <w:proofErr w:type="spellEnd"/>
-      <w:r>
-        <w:t>; }</w:t>
-      </w:r>
-    </w:p>
-    <w:p>
-      <w:pPr>
-        <w:spacing w:line="252" w:lineRule="auto"/>
-      </w:pPr>
-      <w:r>
-        <w:t xml:space="preserve">case 100: { </w:t>
-      </w:r>
-      <w:r>
-        <w:t xml:space="preserve">return </w:t>
-      </w:r>
-      <w:proofErr w:type="spellStart"/>
-      <w:r>
-        <w:t>error.</w:t>
-      </w:r>
-      <w:r>
-        <w:t>continue</w:t>
-      </w:r>
-      <w:proofErr w:type="spellEnd"/>
-      <w:r>
-        <w:t>;</w:t>
-      </w:r>
-      <w:r>
-        <w:t xml:space="preserve"> }</w:t>
-      </w:r>
-    </w:p>
-    <w:p>
-      <w:pPr>
-        <w:spacing w:line="252" w:lineRule="auto"/>
-        <w:ind w:firstLine="720"/>
-      </w:pPr>
-      <w:r>
-        <w:t xml:space="preserve">case </w:t>
-      </w:r>
-      <w:r>
-        <w:t>2</w:t>
-      </w:r>
-      <w:r>
-        <w:t xml:space="preserve">00: { </w:t>
-      </w:r>
-      <w:r>
-        <w:t xml:space="preserve">return </w:t>
-      </w:r>
-      <w:proofErr w:type="spellStart"/>
-      <w:r>
-        <w:t>error.</w:t>
-      </w:r>
-      <w:r>
-        <w:t>restart</w:t>
-      </w:r>
-      <w:proofErr w:type="spellEnd"/>
-      <w:r>
-        <w:t>;</w:t>
-      </w:r>
-      <w:r>
-        <w:t xml:space="preserve"> }</w:t>
-      </w:r>
-    </w:p>
-    <w:p>
-      <w:pPr>
-        <w:spacing w:line="252" w:lineRule="auto"/>
-      </w:pPr>
-      <w:r>
-        <w:t xml:space="preserve">case </w:t>
-      </w:r>
-      <w:r>
-        <w:t>3</w:t>
-      </w:r>
-      <w:r>
-        <w:t>00: { r</w:t>
-      </w:r>
-      <w:r>
-        <w:t xml:space="preserve">eturn </w:t>
-      </w:r>
-      <w:proofErr w:type="spellStart"/>
-      <w:r>
-        <w:t>error.</w:t>
-      </w:r>
-      <w:r>
-        <w:t>reload</w:t>
-      </w:r>
-      <w:proofErr w:type="spellEnd"/>
-      <w:r>
-        <w:t>;</w:t>
-      </w:r>
-      <w:r>
-        <w:t xml:space="preserve"> }</w:t>
-      </w:r>
-    </w:p>
-    <w:p>
-      <w:pPr>
-        <w:spacing w:line="252" w:lineRule="auto"/>
         <w:ind w:left="720" w:firstLine="720"/>
       </w:pPr>
       <w:r>
-        <w:t>c</w:t>
-      </w:r>
-      <w:r>
-        <w:t xml:space="preserve">ase </w:t>
-      </w:r>
-      <w:r>
-        <w:t>4</w:t>
-      </w:r>
-      <w:r>
-        <w:t xml:space="preserve">00: { </w:t>
-      </w:r>
-      <w:r>
-        <w:t xml:space="preserve">return </w:t>
-      </w:r>
-      <w:proofErr w:type="spellStart"/>
-      <w:r>
-        <w:t>error.</w:t>
-      </w:r>
-      <w:r>
-        <w:t>waitQuit</w:t>
-      </w:r>
-      <w:proofErr w:type="spellEnd"/>
-      <w:r>
-        <w:t>; }</w:t>
-      </w:r>
-    </w:p>
-    <w:p>
-      <w:pPr>
-        <w:spacing w:line="252" w:lineRule="auto"/>
-        <w:ind w:left="720" w:firstLine="720"/>
-      </w:pPr>
-      <w:r>
-        <w:t xml:space="preserve">case 500: { return </w:t>
-      </w:r>
-      <w:proofErr w:type="spellStart"/>
-      <w:r>
-        <w:t>error.</w:t>
-      </w:r>
-      <w:r>
-        <w:t>WaitReload</w:t>
-      </w:r>
-      <w:proofErr w:type="spellEnd"/>
-      <w:r>
-        <w:t>; }</w:t>
+        <w:tab/>
+      </w:r>
+      <w:r>
+        <w:tab/>
       </w:r>
     </w:p>
     <w:p>
@@ -16007,12 +17197,17 @@
         <w:t xml:space="preserve"> not call </w:t>
       </w:r>
       <w:proofErr w:type="spellStart"/>
+      <w:proofErr w:type="gramStart"/>
       <w:r>
         <w:t>OnError</w:t>
       </w:r>
       <w:proofErr w:type="spellEnd"/>
       <w:r>
-        <w:t>() di</w:t>
+        <w:t>(</w:t>
+      </w:r>
+      <w:proofErr w:type="gramEnd"/>
+      <w:r>
+        <w:t>) di</w:t>
       </w:r>
       <w:r>
         <w:t xml:space="preserve">rectly. Instead it should </w:t>
@@ -16021,6 +17216,7 @@
         <w:t xml:space="preserve">Raise the error event by calling </w:t>
       </w:r>
       <w:proofErr w:type="spellStart"/>
+      <w:proofErr w:type="gramStart"/>
       <w:r>
         <w:t>events.</w:t>
       </w:r>
@@ -16031,6 +17227,7 @@
         <w:t>aise</w:t>
       </w:r>
       <w:proofErr w:type="spellEnd"/>
+      <w:proofErr w:type="gramEnd"/>
       <w:r>
         <w:t>(</w:t>
       </w:r>
@@ -16066,6 +17263,7 @@
         <w:t xml:space="preserve"> handler in the script file that raised the </w:t>
       </w:r>
       <w:proofErr w:type="spellStart"/>
+      <w:proofErr w:type="gramStart"/>
       <w:r>
         <w:t>error.</w:t>
       </w:r>
@@ -16073,6 +17271,7 @@
         <w:t>Several</w:t>
       </w:r>
       <w:proofErr w:type="spellEnd"/>
+      <w:proofErr w:type="gramEnd"/>
       <w:r>
         <w:t xml:space="preserve"> </w:t>
       </w:r>
@@ -16088,6 +17287,7 @@
         <w:spacing w:line="252" w:lineRule="auto"/>
       </w:pPr>
       <w:proofErr w:type="spellStart"/>
+      <w:proofErr w:type="gramStart"/>
       <w:r>
         <w:t>e</w:t>
       </w:r>
@@ -16095,6 +17295,7 @@
         <w:t>rror.retryWaitTime</w:t>
       </w:r>
       <w:proofErr w:type="spellEnd"/>
+      <w:proofErr w:type="gramEnd"/>
       <w:r>
         <w:tab/>
       </w:r>
@@ -16113,10 +17314,12 @@
         <w:spacing w:line="252" w:lineRule="auto"/>
       </w:pPr>
       <w:proofErr w:type="spellStart"/>
+      <w:proofErr w:type="gramStart"/>
       <w:r>
         <w:t>error.retryCount</w:t>
       </w:r>
       <w:proofErr w:type="spellEnd"/>
+      <w:proofErr w:type="gramEnd"/>
       <w:r>
         <w:tab/>
         <w:t xml:space="preserve">Sets the maximum number of times </w:t>
@@ -16152,6 +17355,7 @@
         <w:spacing w:line="252" w:lineRule="auto"/>
       </w:pPr>
       <w:proofErr w:type="spellStart"/>
+      <w:proofErr w:type="gramStart"/>
       <w:r>
         <w:t>error.</w:t>
       </w:r>
@@ -16162,6 +17366,7 @@
         <w:t>ontinue</w:t>
       </w:r>
       <w:proofErr w:type="spellEnd"/>
+      <w:proofErr w:type="gramEnd"/>
       <w:r>
         <w:tab/>
       </w:r>
@@ -16191,6 +17396,7 @@
         <w:spacing w:line="252" w:lineRule="auto"/>
       </w:pPr>
       <w:proofErr w:type="spellStart"/>
+      <w:proofErr w:type="gramStart"/>
       <w:r>
         <w:t>error.</w:t>
       </w:r>
@@ -16198,6 +17404,7 @@
         <w:t>quit</w:t>
       </w:r>
       <w:proofErr w:type="spellEnd"/>
+      <w:proofErr w:type="gramEnd"/>
     </w:p>
     <w:p>
       <w:pPr>
@@ -16207,6 +17414,7 @@
         <w:t xml:space="preserve">Returning </w:t>
       </w:r>
       <w:proofErr w:type="spellStart"/>
+      <w:proofErr w:type="gramStart"/>
       <w:r>
         <w:t>error.</w:t>
       </w:r>
@@ -16214,6 +17422,7 @@
         <w:t>quit</w:t>
       </w:r>
       <w:proofErr w:type="spellEnd"/>
+      <w:proofErr w:type="gramEnd"/>
       <w:r>
         <w:t xml:space="preserve"> will cause the running program to stop running. </w:t>
       </w:r>
@@ -16223,6 +17432,7 @@
         <w:spacing w:line="252" w:lineRule="auto"/>
       </w:pPr>
       <w:proofErr w:type="spellStart"/>
+      <w:proofErr w:type="gramStart"/>
       <w:r>
         <w:t>e</w:t>
       </w:r>
@@ -16233,6 +17443,76 @@
         <w:t>restart</w:t>
       </w:r>
       <w:proofErr w:type="spellEnd"/>
+      <w:proofErr w:type="gramEnd"/>
+    </w:p>
+    <w:p>
+      <w:pPr>
+        <w:spacing w:line="252" w:lineRule="auto"/>
+      </w:pPr>
+      <w:r>
+        <w:t xml:space="preserve">Returning </w:t>
+      </w:r>
+      <w:proofErr w:type="spellStart"/>
+      <w:proofErr w:type="gramStart"/>
+      <w:r>
+        <w:t>error.restart</w:t>
+      </w:r>
+      <w:proofErr w:type="spellEnd"/>
+      <w:proofErr w:type="gramEnd"/>
+      <w:r>
+        <w:t xml:space="preserve"> will cause the current script to be cleared, reloaded, and start running from the beginning of the script.</w:t>
+      </w:r>
+    </w:p>
+    <w:p>
+      <w:pPr>
+        <w:spacing w:line="252" w:lineRule="auto"/>
+      </w:pPr>
+      <w:proofErr w:type="spellStart"/>
+      <w:proofErr w:type="gramStart"/>
+      <w:r>
+        <w:t>error.retry</w:t>
+      </w:r>
+      <w:proofErr w:type="spellEnd"/>
+      <w:proofErr w:type="gramEnd"/>
+    </w:p>
+    <w:p>
+      <w:pPr>
+        <w:spacing w:line="252" w:lineRule="auto"/>
+      </w:pPr>
+      <w:r>
+        <w:t xml:space="preserve">Returning </w:t>
+      </w:r>
+      <w:proofErr w:type="spellStart"/>
+      <w:proofErr w:type="gramStart"/>
+      <w:r>
+        <w:t>error.retry</w:t>
+      </w:r>
+      <w:proofErr w:type="spellEnd"/>
+      <w:proofErr w:type="gramEnd"/>
+      <w:r>
+        <w:t xml:space="preserve"> </w:t>
+      </w:r>
+      <w:r>
+        <w:t>will retry the code that caused the error.</w:t>
+      </w:r>
+    </w:p>
+    <w:p>
+      <w:pPr>
+        <w:spacing w:line="252" w:lineRule="auto"/>
+      </w:pPr>
+      <w:proofErr w:type="spellStart"/>
+      <w:proofErr w:type="gramStart"/>
+      <w:r>
+        <w:t>e</w:t>
+      </w:r>
+      <w:r>
+        <w:t>rror.wait</w:t>
+      </w:r>
+      <w:r>
+        <w:t>Quit</w:t>
+      </w:r>
+      <w:proofErr w:type="spellEnd"/>
+      <w:proofErr w:type="gramEnd"/>
     </w:p>
     <w:p>
       <w:pPr>
@@ -16243,12 +17523,50 @@
         <w:t xml:space="preserve">Returning </w:t>
       </w:r>
       <w:proofErr w:type="spellStart"/>
-      <w:r>
-        <w:t>error.restart</w:t>
+      <w:proofErr w:type="gramStart"/>
+      <w:r>
+        <w:t>error.waitQuit</w:t>
       </w:r>
       <w:proofErr w:type="spellEnd"/>
-      <w:r>
-        <w:t xml:space="preserve"> will cause the current script to be cleared, reloaded, and start running from the beginning of the script.</w:t>
+      <w:proofErr w:type="gramEnd"/>
+      <w:r>
+        <w:t xml:space="preserve"> will wait for the amount of time specified in the global variable </w:t>
+      </w:r>
+      <w:proofErr w:type="spellStart"/>
+      <w:r>
+        <w:t>error.</w:t>
+      </w:r>
+      <w:r>
+        <w:t>w</w:t>
+      </w:r>
+      <w:r>
+        <w:t>aitTime</w:t>
+      </w:r>
+      <w:proofErr w:type="spellEnd"/>
+      <w:r>
+        <w:t xml:space="preserve"> </w:t>
+      </w:r>
+      <w:r>
+        <w:t>before retrying the line of code that caused the error.</w:t>
+      </w:r>
+      <w:r>
+        <w:tab/>
+      </w:r>
+      <w:r>
+        <w:t xml:space="preserve">The wait return can be used a maximum of </w:t>
+      </w:r>
+      <w:proofErr w:type="spellStart"/>
+      <w:proofErr w:type="gramStart"/>
+      <w:r>
+        <w:t>error.retry</w:t>
+      </w:r>
+      <w:r>
+        <w:t>Count</w:t>
+      </w:r>
+      <w:proofErr w:type="spellEnd"/>
+      <w:proofErr w:type="gramEnd"/>
+      <w:r>
+        <w:t xml:space="preserve"> times before the quitting. The default is 0 or no retries.</w:t>
       </w:r>
     </w:p>
     <w:p>
@@ -16257,7 +17575,13 @@
       </w:pPr>
       <w:proofErr w:type="spellStart"/>
       <w:r>
-        <w:t>error.retry</w:t>
+        <w:t>E</w:t>
+      </w:r>
+      <w:r>
+        <w:t>rror.</w:t>
+      </w:r>
+      <w:r>
+        <w:t>waitReload</w:t>
       </w:r>
       <w:proofErr w:type="spellEnd"/>
     </w:p>
@@ -16269,231 +17593,145 @@
         <w:t xml:space="preserve">Returning </w:t>
       </w:r>
       <w:proofErr w:type="spellStart"/>
-      <w:r>
-        <w:t>error.retry</w:t>
+      <w:proofErr w:type="gramStart"/>
+      <w:r>
+        <w:t>error.waitReload</w:t>
       </w:r>
       <w:proofErr w:type="spellEnd"/>
-      <w:r>
-        <w:t xml:space="preserve"> </w:t>
-      </w:r>
-      <w:r>
-        <w:t>will retry the code that caused the error.</w:t>
+      <w:proofErr w:type="gramEnd"/>
+      <w:r>
+        <w:t xml:space="preserve"> will wait for the time specified in the </w:t>
+      </w:r>
+      <w:proofErr w:type="spellStart"/>
+      <w:r>
+        <w:t>error.waitTime</w:t>
+      </w:r>
+      <w:proofErr w:type="spellEnd"/>
+      <w:r>
+        <w:t xml:space="preserve"> variable before reloading the current program script and trying to run it again.</w:t>
       </w:r>
     </w:p>
     <w:p>
       <w:pPr>
         <w:spacing w:line="252" w:lineRule="auto"/>
       </w:pPr>
+    </w:p>
+    <w:p>
+      <w:pPr>
+        <w:pStyle w:val="Heading2"/>
+      </w:pPr>
+      <w:r>
+        <w:t>Calling External Functions</w:t>
+      </w:r>
+    </w:p>
+    <w:p>
+      <w:pPr>
+        <w:spacing w:line="252" w:lineRule="auto"/>
+      </w:pPr>
+      <w:r>
+        <w:t>The library functions are used to load and call functions that reside in external DLLs or shared libraries.</w:t>
+      </w:r>
+    </w:p>
+    <w:p>
+      <w:pPr>
+        <w:pStyle w:val="Heading2"/>
+      </w:pPr>
       <w:proofErr w:type="spellStart"/>
-      <w:r>
-        <w:t>e</w:t>
-      </w:r>
-      <w:r>
-        <w:t>rror.wait</w:t>
-      </w:r>
-      <w:r>
-        <w:t>Quit</w:t>
+      <w:proofErr w:type="gramStart"/>
+      <w:r>
+        <w:t>extern.load</w:t>
       </w:r>
       <w:proofErr w:type="spellEnd"/>
+      <w:proofErr w:type="gramEnd"/>
+      <w:r>
+        <w:t>(“</w:t>
+      </w:r>
+      <w:r>
+        <w:t>library”, “function”, total parameters</w:t>
+      </w:r>
+      <w:r>
+        <w:t>);</w:t>
+      </w:r>
     </w:p>
     <w:p>
       <w:pPr>
         <w:spacing w:line="252" w:lineRule="auto"/>
       </w:pPr>
       <w:r>
-        <w:t xml:space="preserve">Returning </w:t>
+        <w:t xml:space="preserve">Loads an external </w:t>
+      </w:r>
+      <w:r>
+        <w:t>DLL or shared library and makes the function available for use with the DSL. You can call the external function just like the functions you create in script or that are built into the DSL like print.</w:t>
+      </w:r>
+    </w:p>
+    <w:p>
+      <w:pPr>
+        <w:spacing w:line="252" w:lineRule="auto"/>
+      </w:pPr>
+    </w:p>
+    <w:p>
+      <w:pPr>
+        <w:spacing w:line="252" w:lineRule="auto"/>
+      </w:pPr>
+    </w:p>
+    <w:p>
+      <w:pPr>
+        <w:pStyle w:val="Heading3"/>
+      </w:pPr>
+      <w:r>
+        <w:t>Parameters</w:t>
+      </w:r>
+    </w:p>
+    <w:p>
+      <w:pPr>
+        <w:spacing w:line="252" w:lineRule="auto"/>
+      </w:pPr>
+      <w:r>
+        <w:t xml:space="preserve">When you call external functions, the DSL converts any parameters you pass the function into a C style string format before passing that parameter to the function being called. The reason for this is that different operating systems require binary data in different byte orders and possibly different sizes. C style strings though are common among all different types of hardware devices. This means that you may need to write a shim that converts the string parameters sent to the called function into the actual type of parameters the function requires. When using a shim in this manner you would pass the shim function to the </w:t>
       </w:r>
       <w:proofErr w:type="spellStart"/>
-      <w:r>
-        <w:t>error.waitQuit</w:t>
+      <w:proofErr w:type="gramStart"/>
+      <w:r>
+        <w:t>library.load</w:t>
       </w:r>
       <w:proofErr w:type="spellEnd"/>
-      <w:r>
-        <w:t xml:space="preserve"> will wait for the amount of time specified in the global variable </w:t>
-      </w:r>
-      <w:proofErr w:type="spellStart"/>
-      <w:r>
-        <w:t>error.</w:t>
-      </w:r>
-      <w:r>
-        <w:t>w</w:t>
-      </w:r>
-      <w:r>
-        <w:t>aitTime</w:t>
-      </w:r>
-      <w:proofErr w:type="spellEnd"/>
-      <w:r>
-        <w:t xml:space="preserve"> </w:t>
-      </w:r>
-      <w:r>
-        <w:t>before retrying the line of code that caused the error.</w:t>
-      </w:r>
-      <w:r>
-        <w:tab/>
-      </w:r>
-      <w:r>
-        <w:t xml:space="preserve">The wait return can be used a maximum of </w:t>
-      </w:r>
-      <w:proofErr w:type="spellStart"/>
-      <w:r>
-        <w:t>error.retry</w:t>
-      </w:r>
-      <w:r>
-        <w:t>Count</w:t>
-      </w:r>
-      <w:proofErr w:type="spellEnd"/>
-      <w:r>
-        <w:t xml:space="preserve"> times before the quitting. The default is 0 or no retries.</w:t>
+      <w:proofErr w:type="gramEnd"/>
+      <w:r>
+        <w:t xml:space="preserve"> and the shim would then be responsible for calling the external function passing it the converted parameters.</w:t>
       </w:r>
     </w:p>
     <w:p>
       <w:pPr>
         <w:spacing w:line="252" w:lineRule="auto"/>
       </w:pPr>
-      <w:proofErr w:type="spellStart"/>
-      <w:r>
-        <w:t>E</w:t>
-      </w:r>
-      <w:r>
-        <w:t>rror.</w:t>
-      </w:r>
-      <w:r>
-        <w:t>waitReload</w:t>
-      </w:r>
-      <w:proofErr w:type="spellEnd"/>
+    </w:p>
+    <w:p>
+      <w:pPr>
+        <w:pStyle w:val="Heading3"/>
+      </w:pPr>
+      <w:r>
+        <w:t xml:space="preserve">Return </w:t>
+      </w:r>
+      <w:proofErr w:type="gramStart"/>
+      <w:r>
+        <w:t>value</w:t>
+      </w:r>
+      <w:proofErr w:type="gramEnd"/>
     </w:p>
     <w:p>
       <w:pPr>
         <w:spacing w:line="252" w:lineRule="auto"/>
       </w:pPr>
       <w:r>
-        <w:t xml:space="preserve">Returning </w:t>
-      </w:r>
-      <w:proofErr w:type="spellStart"/>
-      <w:r>
-        <w:t>error.waitReload</w:t>
-      </w:r>
-      <w:proofErr w:type="spellEnd"/>
-      <w:r>
-        <w:t xml:space="preserve"> will wait for the time specified in the </w:t>
-      </w:r>
-      <w:proofErr w:type="spellStart"/>
-      <w:r>
-        <w:t>error.waitTime</w:t>
-      </w:r>
-      <w:proofErr w:type="spellEnd"/>
-      <w:r>
-        <w:t xml:space="preserve"> variable before reloading the current program script and trying to run it again.</w:t>
-      </w:r>
-    </w:p>
-    <w:p>
-      <w:pPr>
-        <w:spacing w:line="252" w:lineRule="auto"/>
-      </w:pPr>
-    </w:p>
-    <w:p>
-      <w:pPr>
-        <w:pStyle w:val="Heading2"/>
-      </w:pPr>
-      <w:r>
-        <w:t>Calling External Functions</w:t>
-      </w:r>
-    </w:p>
-    <w:p>
-      <w:pPr>
-        <w:spacing w:line="252" w:lineRule="auto"/>
-      </w:pPr>
-      <w:r>
-        <w:t>The library functions are used to load and call functions that reside in external DLLs or shared libraries.</w:t>
-      </w:r>
-    </w:p>
-    <w:p>
-      <w:pPr>
-        <w:pStyle w:val="Heading2"/>
-      </w:pPr>
-      <w:proofErr w:type="spellStart"/>
-      <w:r>
-        <w:t>extern.load</w:t>
-      </w:r>
-      <w:proofErr w:type="spellEnd"/>
-      <w:r>
-        <w:t>(“</w:t>
-      </w:r>
-      <w:r>
-        <w:t>library”, “function”, total parameters</w:t>
-      </w:r>
-      <w:r>
-        <w:t>);</w:t>
-      </w:r>
-    </w:p>
-    <w:p>
-      <w:pPr>
-        <w:spacing w:line="252" w:lineRule="auto"/>
-      </w:pPr>
-      <w:r>
-        <w:t xml:space="preserve">Loads an external </w:t>
-      </w:r>
-      <w:r>
-        <w:t>DLL or shared library and makes the function available for use with the DSL. You can call the external function just like the functions you create in script or that are built into the DSL like print.</w:t>
-      </w:r>
-    </w:p>
-    <w:p>
-      <w:pPr>
-        <w:spacing w:line="252" w:lineRule="auto"/>
-      </w:pPr>
-    </w:p>
-    <w:p>
-      <w:pPr>
-        <w:spacing w:line="252" w:lineRule="auto"/>
-      </w:pPr>
-    </w:p>
-    <w:p>
-      <w:pPr>
-        <w:pStyle w:val="Heading3"/>
-      </w:pPr>
-      <w:r>
-        <w:t>Parameters</w:t>
-      </w:r>
-    </w:p>
-    <w:p>
-      <w:pPr>
-        <w:spacing w:line="252" w:lineRule="auto"/>
-      </w:pPr>
-      <w:r>
-        <w:t xml:space="preserve">When you call external functions, the DSL converts any parameters you pass the function into a C style string format before passing that parameter to the function being called. The reason for this is that different operating systems require binary data in different byte orders and possibly different sizes. C style strings though are common among all different types of hardware devices. This means that you may need to write a shim that converts the string parameters sent to the called function into the actual type of parameters the function requires. When using a shim in this manner you would pass the shim function to the </w:t>
-      </w:r>
-      <w:proofErr w:type="spellStart"/>
-      <w:r>
-        <w:t>library.load</w:t>
-      </w:r>
-      <w:proofErr w:type="spellEnd"/>
-      <w:r>
-        <w:t xml:space="preserve"> and the shim would then be responsible for calling the external function passing it the converted parameters.</w:t>
-      </w:r>
-    </w:p>
-    <w:p>
-      <w:pPr>
-        <w:spacing w:line="252" w:lineRule="auto"/>
-      </w:pPr>
-    </w:p>
-    <w:p>
-      <w:pPr>
-        <w:pStyle w:val="Heading3"/>
-      </w:pPr>
-      <w:r>
-        <w:t>Return value</w:t>
-      </w:r>
-    </w:p>
-    <w:p>
-      <w:pPr>
-        <w:spacing w:line="252" w:lineRule="auto"/>
-      </w:pPr>
-      <w:r>
-        <w:t xml:space="preserve">Your external function can also return a value to DSL script. Like parameters, the return value needs to be in a C string format, which is characters terminated with a 0 at the end. Normally you would take the return value from the external function and in your shim function perform this conversion. To return </w:t>
-      </w:r>
-      <w:r>
-        <w:lastRenderedPageBreak/>
-        <w:t>the value to the DSL from your shim function simply use the return keyword and pass it the converted return value. This means that the returned string value needs to be dynamically or statically allocated. Stack values will not work as the stack is reclaimed when exiting the shim function.</w:t>
+        <w:t xml:space="preserve">Your external function can also return a value to DSL script. Like parameters, the return value needs to be in a C string format, which is characters terminated with a 0 at the end. Normally you would take the return value from the external function and in your </w:t>
+      </w:r>
+      <w:proofErr w:type="gramStart"/>
+      <w:r>
+        <w:t>shim</w:t>
+      </w:r>
+      <w:proofErr w:type="gramEnd"/>
+      <w:r>
+        <w:t xml:space="preserve"> function perform this conversion. To return the value to the DSL from your shim function simply use the return keyword and pass it the converted return value. This means that the returned string value needs to be dynamically or statically allocated. Stack values will not work as the stack is reclaimed when exiting the shim function.</w:t>
       </w:r>
     </w:p>
     <w:p>
@@ -23977,6 +25215,7 @@
   <w:num w:numId="85" w16cid:durableId="1353534148">
     <w:abstractNumId w:val="55"/>
   </w:num>
+  <w:numIdMacAtCleanup w:val="85"/>
 </w:numbering>
 </file>
 

</xml_diff>